<commit_message>
feat(ex7 reviewed): check outdated lesson6.docx
</commit_message>
<xml_diff>
--- a/doc/[Outdated] Lesson 6.docx
+++ b/doc/[Outdated] Lesson 6.docx
@@ -1,10 +1,10 @@
 
 <file path=word/document.xml><?xml version="1.0" encoding="utf-8"?>
-<w:document xmlns:wpc="http://schemas.microsoft.com/office/word/2010/wordprocessingCanvas" xmlns:cx="http://schemas.microsoft.com/office/drawing/2014/chartex" xmlns:mc="http://schemas.openxmlformats.org/markup-compatibility/2006" xmlns:o="urn:schemas-microsoft-com:office:office" xmlns:r="http://schemas.openxmlformats.org/officeDocument/2006/relationships" xmlns:m="http://schemas.openxmlformats.org/officeDocument/2006/math" xmlns:v="urn:schemas-microsoft-com:vml" xmlns:wp14="http://schemas.microsoft.com/office/word/2010/wordprocessingDrawing" xmlns:wp="http://schemas.openxmlformats.org/drawingml/2006/wordprocessingDrawing" xmlns:w10="urn:schemas-microsoft-com:office:word" xmlns:w="http://schemas.openxmlformats.org/wordprocessingml/2006/main" xmlns:w14="http://schemas.microsoft.com/office/word/2010/wordml" xmlns:w15="http://schemas.microsoft.com/office/word/2012/wordml" xmlns:w16se="http://schemas.microsoft.com/office/word/2015/wordml/symex" xmlns:wpg="http://schemas.microsoft.com/office/word/2010/wordprocessingGroup" xmlns:wpi="http://schemas.microsoft.com/office/word/2010/wordprocessingInk" xmlns:wne="http://schemas.microsoft.com/office/word/2006/wordml" xmlns:wps="http://schemas.microsoft.com/office/word/2010/wordprocessingShape" mc:Ignorable="w14 w15 w16se wp14">
+<w:document xmlns:wpc="http://schemas.microsoft.com/office/word/2010/wordprocessingCanvas" xmlns:cx="http://schemas.microsoft.com/office/drawing/2014/chartex" xmlns:cx1="http://schemas.microsoft.com/office/drawing/2015/9/8/chartex" xmlns:cx2="http://schemas.microsoft.com/office/drawing/2015/10/21/chartex" xmlns:cx3="http://schemas.microsoft.com/office/drawing/2016/5/9/chartex" xmlns:cx4="http://schemas.microsoft.com/office/drawing/2016/5/10/chartex" xmlns:cx5="http://schemas.microsoft.com/office/drawing/2016/5/11/chartex" xmlns:cx6="http://schemas.microsoft.com/office/drawing/2016/5/12/chartex" xmlns:cx7="http://schemas.microsoft.com/office/drawing/2016/5/13/chartex" xmlns:cx8="http://schemas.microsoft.com/office/drawing/2016/5/14/chartex" xmlns:mc="http://schemas.openxmlformats.org/markup-compatibility/2006" xmlns:aink="http://schemas.microsoft.com/office/drawing/2016/ink" xmlns:am3d="http://schemas.microsoft.com/office/drawing/2017/model3d" xmlns:o="urn:schemas-microsoft-com:office:office" xmlns:oel="http://schemas.microsoft.com/office/2019/extlst" xmlns:r="http://schemas.openxmlformats.org/officeDocument/2006/relationships" xmlns:m="http://schemas.openxmlformats.org/officeDocument/2006/math" xmlns:v="urn:schemas-microsoft-com:vml" xmlns:wp14="http://schemas.microsoft.com/office/word/2010/wordprocessingDrawing" xmlns:wp="http://schemas.openxmlformats.org/drawingml/2006/wordprocessingDrawing" xmlns:w10="urn:schemas-microsoft-com:office:word" xmlns:w="http://schemas.openxmlformats.org/wordprocessingml/2006/main" xmlns:w14="http://schemas.microsoft.com/office/word/2010/wordml" xmlns:w15="http://schemas.microsoft.com/office/word/2012/wordml" xmlns:w16cex="http://schemas.microsoft.com/office/word/2018/wordml/cex" xmlns:w16cid="http://schemas.microsoft.com/office/word/2016/wordml/cid" xmlns:w16="http://schemas.microsoft.com/office/word/2018/wordml" xmlns:w16du="http://schemas.microsoft.com/office/word/2023/wordml/word16du" xmlns:w16sdtdh="http://schemas.microsoft.com/office/word/2020/wordml/sdtdatahash" xmlns:w16sdtfl="http://schemas.microsoft.com/office/word/2024/wordml/sdtformatlock" xmlns:w16se="http://schemas.microsoft.com/office/word/2015/wordml/symex" xmlns:wpg="http://schemas.microsoft.com/office/word/2010/wordprocessingGroup" xmlns:wpi="http://schemas.microsoft.com/office/word/2010/wordprocessingInk" xmlns:wne="http://schemas.microsoft.com/office/word/2006/wordml" xmlns:wps="http://schemas.microsoft.com/office/word/2010/wordprocessingShape" mc:Ignorable="w14 w15 w16se w16cid w16 w16cex w16sdtdh w16sdtfl w16du wp14">
   <w:body>
     <w:p>
       <w:pPr>
-        <w:pStyle w:val="berschrift1"/>
+        <w:pStyle w:val="1"/>
         <w:numPr>
           <w:ilvl w:val="0"/>
           <w:numId w:val="2"/>
@@ -33,7 +33,7 @@
     </w:p>
     <w:p>
       <w:pPr>
-        <w:pStyle w:val="berschrift2"/>
+        <w:pStyle w:val="2"/>
       </w:pPr>
       <w:bookmarkStart w:id="1" w:name="_Toc94010393"/>
       <w:r>
@@ -114,7 +114,7 @@
     </w:p>
     <w:p>
       <w:pPr>
-        <w:pStyle w:val="berschrift2"/>
+        <w:pStyle w:val="2"/>
       </w:pPr>
       <w:bookmarkStart w:id="2" w:name="_Toc94010394"/>
       <w:r>
@@ -185,13 +185,13 @@
     </w:p>
     <w:p>
       <w:pPr>
-        <w:pStyle w:val="Listenabsatz"/>
+        <w:pStyle w:val="a5"/>
         <w:numPr>
           <w:ilvl w:val="0"/>
           <w:numId w:val="6"/>
         </w:numPr>
         <w:rPr>
-          <w:rStyle w:val="IntensiveHervorhebung"/>
+          <w:rStyle w:val="aa"/>
         </w:rPr>
       </w:pPr>
       <w:r>
@@ -200,13 +200,13 @@
     </w:p>
     <w:p>
       <w:pPr>
-        <w:pStyle w:val="Listenabsatz"/>
+        <w:pStyle w:val="a5"/>
         <w:numPr>
           <w:ilvl w:val="0"/>
           <w:numId w:val="1"/>
         </w:numPr>
         <w:rPr>
-          <w:rStyle w:val="IntensiveHervorhebung"/>
+          <w:rStyle w:val="aa"/>
         </w:rPr>
       </w:pPr>
       <w:r>
@@ -223,13 +223,13 @@
       </w:r>
       <w:r>
         <w:rPr>
-          <w:rStyle w:val="IntensiveHervorhebung"/>
+          <w:rStyle w:val="aa"/>
         </w:rPr>
         <w:t>ArcGIS Pro</w:t>
       </w:r>
       <w:r>
         <w:rPr>
-          <w:rStyle w:val="IntensiveHervorhebung"/>
+          <w:rStyle w:val="aa"/>
         </w:rPr>
         <w:t xml:space="preserve"> and open a New Local Scene </w:t>
       </w:r>
@@ -276,67 +276,67 @@
       </w:r>
       <w:r>
         <w:rPr>
-          <w:rStyle w:val="IntensiveHervorhebung"/>
+          <w:rStyle w:val="aa"/>
         </w:rPr>
         <w:t>.</w:t>
       </w:r>
     </w:p>
     <w:p>
       <w:pPr>
-        <w:pStyle w:val="Listenabsatz"/>
+        <w:pStyle w:val="a5"/>
         <w:numPr>
           <w:ilvl w:val="0"/>
           <w:numId w:val="1"/>
         </w:numPr>
         <w:rPr>
-          <w:rStyle w:val="IntensiveHervorhebung"/>
-        </w:rPr>
-      </w:pPr>
-      <w:r>
-        <w:rPr>
-          <w:rStyle w:val="IntensiveHervorhebung"/>
+          <w:rStyle w:val="aa"/>
+        </w:rPr>
+      </w:pPr>
+      <w:r>
+        <w:rPr>
+          <w:rStyle w:val="aa"/>
         </w:rPr>
         <w:t>A</w:t>
       </w:r>
       <w:r>
         <w:rPr>
-          <w:rStyle w:val="IntensiveHervorhebung"/>
+          <w:rStyle w:val="aa"/>
         </w:rPr>
         <w:t xml:space="preserve">dd the layer </w:t>
       </w:r>
       <w:r>
         <w:rPr>
-          <w:rStyle w:val="IntensiveHervorhebung"/>
+          <w:rStyle w:val="aa"/>
           <w:i/>
         </w:rPr>
         <w:t>DEM_50m_Zugsp.tif</w:t>
       </w:r>
       <w:r>
         <w:rPr>
-          <w:rStyle w:val="IntensiveHervorhebung"/>
+          <w:rStyle w:val="aa"/>
         </w:rPr>
         <w:t xml:space="preserve"> from Moodle</w:t>
       </w:r>
     </w:p>
     <w:p>
       <w:pPr>
-        <w:pStyle w:val="Listenabsatz"/>
-        <w:rPr>
-          <w:rStyle w:val="IntensiveHervorhebung"/>
-        </w:rPr>
-      </w:pPr>
-    </w:p>
-    <w:p>
-      <w:pPr>
-        <w:pStyle w:val="Listenabsatz"/>
-        <w:rPr>
-          <w:rStyle w:val="IntensiveHervorhebung"/>
-        </w:rPr>
-      </w:pPr>
-    </w:p>
-    <w:p>
-      <w:pPr>
-        <w:pStyle w:val="berschrift3"/>
+        <w:pStyle w:val="a5"/>
+        <w:rPr>
+          <w:rStyle w:val="aa"/>
+        </w:rPr>
+      </w:pPr>
+    </w:p>
+    <w:p>
+      <w:pPr>
+        <w:pStyle w:val="a5"/>
+        <w:rPr>
+          <w:rStyle w:val="aa"/>
+        </w:rPr>
+      </w:pPr>
+    </w:p>
+    <w:p>
+      <w:pPr>
+        <w:pStyle w:val="3"/>
       </w:pPr>
       <w:bookmarkStart w:id="3" w:name="_Toc94010395"/>
       <w:r>
@@ -368,22 +368,14 @@
     </w:p>
     <w:p>
       <w:pPr>
-        <w:pStyle w:val="Listenabsatz"/>
+        <w:pStyle w:val="a5"/>
         <w:numPr>
           <w:ilvl w:val="0"/>
           <w:numId w:val="6"/>
         </w:numPr>
       </w:pPr>
       <w:r>
-        <w:t xml:space="preserve">Delete </w:t>
-      </w:r>
-      <w:proofErr w:type="spellStart"/>
-      <w:r>
-        <w:t>Esri´s</w:t>
-      </w:r>
-      <w:proofErr w:type="spellEnd"/>
-      <w:r>
-        <w:t xml:space="preserve"> elevation surface</w:t>
+        <w:t>Delete Esri´s elevation surface</w:t>
       </w:r>
       <w:r>
         <w:t>,</w:t>
@@ -404,28 +396,20 @@
     <w:p>
       <w:pPr>
         <w:rPr>
-          <w:rStyle w:val="IntensiveHervorhebung"/>
-        </w:rPr>
-      </w:pPr>
-    </w:p>
-    <w:p>
-      <w:pPr>
-        <w:pStyle w:val="Listenabsatz"/>
+          <w:rStyle w:val="aa"/>
+        </w:rPr>
+      </w:pPr>
+    </w:p>
+    <w:p>
+      <w:pPr>
+        <w:pStyle w:val="a5"/>
         <w:numPr>
           <w:ilvl w:val="0"/>
           <w:numId w:val="15"/>
         </w:numPr>
       </w:pPr>
       <w:r>
-        <w:t xml:space="preserve">On the Contents pane, RIGHT-KLICK on </w:t>
-      </w:r>
-      <w:proofErr w:type="spellStart"/>
-      <w:r>
-        <w:t>Esri´s</w:t>
-      </w:r>
-      <w:proofErr w:type="spellEnd"/>
-      <w:r>
-        <w:t xml:space="preserve"> </w:t>
+        <w:t xml:space="preserve">On the Contents pane, RIGHT-KLICK on Esri´s </w:t>
       </w:r>
       <w:r>
         <w:rPr>
@@ -566,7 +550,7 @@
     </w:p>
     <w:p>
       <w:pPr>
-        <w:pStyle w:val="Listenabsatz"/>
+        <w:pStyle w:val="a5"/>
         <w:numPr>
           <w:ilvl w:val="0"/>
           <w:numId w:val="15"/>
@@ -626,193 +610,193 @@
     </w:p>
     <w:p>
       <w:pPr>
-        <w:pStyle w:val="Listenabsatz"/>
-        <w:rPr>
-          <w:rStyle w:val="IntensiveHervorhebung"/>
-        </w:rPr>
-      </w:pPr>
-    </w:p>
-    <w:p>
-      <w:pPr>
-        <w:pStyle w:val="Listenabsatz"/>
-        <w:rPr>
-          <w:rStyle w:val="IntensiveHervorhebung"/>
-        </w:rPr>
-      </w:pPr>
-    </w:p>
-    <w:p>
-      <w:pPr>
-        <w:pStyle w:val="Listenabsatz"/>
-        <w:rPr>
-          <w:rStyle w:val="IntensiveHervorhebung"/>
-        </w:rPr>
-      </w:pPr>
-    </w:p>
-    <w:p>
-      <w:pPr>
-        <w:pStyle w:val="Listenabsatz"/>
-        <w:rPr>
-          <w:rStyle w:val="IntensiveHervorhebung"/>
-        </w:rPr>
-      </w:pPr>
-    </w:p>
-    <w:p>
-      <w:pPr>
-        <w:pStyle w:val="Listenabsatz"/>
-        <w:rPr>
-          <w:rStyle w:val="IntensiveHervorhebung"/>
-        </w:rPr>
-      </w:pPr>
-    </w:p>
-    <w:p>
-      <w:pPr>
-        <w:pStyle w:val="Listenabsatz"/>
-        <w:rPr>
-          <w:rStyle w:val="IntensiveHervorhebung"/>
-        </w:rPr>
-      </w:pPr>
-    </w:p>
-    <w:p>
-      <w:pPr>
-        <w:pStyle w:val="Listenabsatz"/>
-        <w:rPr>
-          <w:rStyle w:val="IntensiveHervorhebung"/>
-        </w:rPr>
-      </w:pPr>
-    </w:p>
-    <w:p>
-      <w:pPr>
-        <w:pStyle w:val="Listenabsatz"/>
-        <w:rPr>
-          <w:rStyle w:val="IntensiveHervorhebung"/>
-        </w:rPr>
-      </w:pPr>
-    </w:p>
-    <w:p>
-      <w:pPr>
-        <w:pStyle w:val="Listenabsatz"/>
-        <w:rPr>
-          <w:rStyle w:val="IntensiveHervorhebung"/>
-        </w:rPr>
-      </w:pPr>
-    </w:p>
-    <w:p>
-      <w:pPr>
-        <w:pStyle w:val="Listenabsatz"/>
-        <w:rPr>
-          <w:rStyle w:val="IntensiveHervorhebung"/>
-        </w:rPr>
-      </w:pPr>
-    </w:p>
-    <w:p>
-      <w:pPr>
-        <w:pStyle w:val="Listenabsatz"/>
-        <w:rPr>
-          <w:rStyle w:val="IntensiveHervorhebung"/>
-        </w:rPr>
-      </w:pPr>
-    </w:p>
-    <w:p>
-      <w:pPr>
-        <w:pStyle w:val="Listenabsatz"/>
-        <w:rPr>
-          <w:rStyle w:val="IntensiveHervorhebung"/>
-        </w:rPr>
-      </w:pPr>
-    </w:p>
-    <w:p>
-      <w:pPr>
-        <w:pStyle w:val="Listenabsatz"/>
-        <w:rPr>
-          <w:rStyle w:val="IntensiveHervorhebung"/>
-        </w:rPr>
-      </w:pPr>
-    </w:p>
-    <w:p>
-      <w:pPr>
-        <w:pStyle w:val="Listenabsatz"/>
-        <w:rPr>
-          <w:rStyle w:val="IntensiveHervorhebung"/>
-        </w:rPr>
-      </w:pPr>
-    </w:p>
-    <w:p>
-      <w:pPr>
-        <w:pStyle w:val="Listenabsatz"/>
-        <w:rPr>
-          <w:rStyle w:val="IntensiveHervorhebung"/>
-        </w:rPr>
-      </w:pPr>
-    </w:p>
-    <w:p>
-      <w:pPr>
-        <w:pStyle w:val="Listenabsatz"/>
-        <w:rPr>
-          <w:rStyle w:val="IntensiveHervorhebung"/>
-        </w:rPr>
-      </w:pPr>
-    </w:p>
-    <w:p>
-      <w:pPr>
-        <w:pStyle w:val="Listenabsatz"/>
-        <w:rPr>
-          <w:rStyle w:val="IntensiveHervorhebung"/>
-        </w:rPr>
-      </w:pPr>
-    </w:p>
-    <w:p>
-      <w:pPr>
-        <w:pStyle w:val="Listenabsatz"/>
-        <w:rPr>
-          <w:rStyle w:val="IntensiveHervorhebung"/>
-        </w:rPr>
-      </w:pPr>
-    </w:p>
-    <w:p>
-      <w:pPr>
-        <w:pStyle w:val="Listenabsatz"/>
-        <w:rPr>
-          <w:rStyle w:val="IntensiveHervorhebung"/>
-        </w:rPr>
-      </w:pPr>
-    </w:p>
-    <w:p>
-      <w:pPr>
-        <w:pStyle w:val="Listenabsatz"/>
-        <w:rPr>
-          <w:rStyle w:val="IntensiveHervorhebung"/>
-        </w:rPr>
-      </w:pPr>
-    </w:p>
-    <w:p>
-      <w:pPr>
-        <w:pStyle w:val="Listenabsatz"/>
-        <w:rPr>
-          <w:rStyle w:val="IntensiveHervorhebung"/>
-        </w:rPr>
-      </w:pPr>
-    </w:p>
-    <w:p>
-      <w:pPr>
-        <w:pStyle w:val="Listenabsatz"/>
-        <w:rPr>
-          <w:rStyle w:val="IntensiveHervorhebung"/>
-        </w:rPr>
-      </w:pPr>
-    </w:p>
-    <w:p>
-      <w:pPr>
-        <w:pStyle w:val="Listenabsatz"/>
-        <w:rPr>
-          <w:rStyle w:val="IntensiveHervorhebung"/>
-        </w:rPr>
-      </w:pPr>
-    </w:p>
-    <w:p>
-      <w:pPr>
-        <w:pStyle w:val="Listenabsatz"/>
-        <w:rPr>
-          <w:rStyle w:val="IntensiveHervorhebung"/>
+        <w:pStyle w:val="a5"/>
+        <w:rPr>
+          <w:rStyle w:val="aa"/>
+        </w:rPr>
+      </w:pPr>
+    </w:p>
+    <w:p>
+      <w:pPr>
+        <w:pStyle w:val="a5"/>
+        <w:rPr>
+          <w:rStyle w:val="aa"/>
+        </w:rPr>
+      </w:pPr>
+    </w:p>
+    <w:p>
+      <w:pPr>
+        <w:pStyle w:val="a5"/>
+        <w:rPr>
+          <w:rStyle w:val="aa"/>
+        </w:rPr>
+      </w:pPr>
+    </w:p>
+    <w:p>
+      <w:pPr>
+        <w:pStyle w:val="a5"/>
+        <w:rPr>
+          <w:rStyle w:val="aa"/>
+        </w:rPr>
+      </w:pPr>
+    </w:p>
+    <w:p>
+      <w:pPr>
+        <w:pStyle w:val="a5"/>
+        <w:rPr>
+          <w:rStyle w:val="aa"/>
+        </w:rPr>
+      </w:pPr>
+    </w:p>
+    <w:p>
+      <w:pPr>
+        <w:pStyle w:val="a5"/>
+        <w:rPr>
+          <w:rStyle w:val="aa"/>
+        </w:rPr>
+      </w:pPr>
+    </w:p>
+    <w:p>
+      <w:pPr>
+        <w:pStyle w:val="a5"/>
+        <w:rPr>
+          <w:rStyle w:val="aa"/>
+        </w:rPr>
+      </w:pPr>
+    </w:p>
+    <w:p>
+      <w:pPr>
+        <w:pStyle w:val="a5"/>
+        <w:rPr>
+          <w:rStyle w:val="aa"/>
+        </w:rPr>
+      </w:pPr>
+    </w:p>
+    <w:p>
+      <w:pPr>
+        <w:pStyle w:val="a5"/>
+        <w:rPr>
+          <w:rStyle w:val="aa"/>
+        </w:rPr>
+      </w:pPr>
+    </w:p>
+    <w:p>
+      <w:pPr>
+        <w:pStyle w:val="a5"/>
+        <w:rPr>
+          <w:rStyle w:val="aa"/>
+        </w:rPr>
+      </w:pPr>
+    </w:p>
+    <w:p>
+      <w:pPr>
+        <w:pStyle w:val="a5"/>
+        <w:rPr>
+          <w:rStyle w:val="aa"/>
+        </w:rPr>
+      </w:pPr>
+    </w:p>
+    <w:p>
+      <w:pPr>
+        <w:pStyle w:val="a5"/>
+        <w:rPr>
+          <w:rStyle w:val="aa"/>
+        </w:rPr>
+      </w:pPr>
+    </w:p>
+    <w:p>
+      <w:pPr>
+        <w:pStyle w:val="a5"/>
+        <w:rPr>
+          <w:rStyle w:val="aa"/>
+        </w:rPr>
+      </w:pPr>
+    </w:p>
+    <w:p>
+      <w:pPr>
+        <w:pStyle w:val="a5"/>
+        <w:rPr>
+          <w:rStyle w:val="aa"/>
+        </w:rPr>
+      </w:pPr>
+    </w:p>
+    <w:p>
+      <w:pPr>
+        <w:pStyle w:val="a5"/>
+        <w:rPr>
+          <w:rStyle w:val="aa"/>
+        </w:rPr>
+      </w:pPr>
+    </w:p>
+    <w:p>
+      <w:pPr>
+        <w:pStyle w:val="a5"/>
+        <w:rPr>
+          <w:rStyle w:val="aa"/>
+        </w:rPr>
+      </w:pPr>
+    </w:p>
+    <w:p>
+      <w:pPr>
+        <w:pStyle w:val="a5"/>
+        <w:rPr>
+          <w:rStyle w:val="aa"/>
+        </w:rPr>
+      </w:pPr>
+    </w:p>
+    <w:p>
+      <w:pPr>
+        <w:pStyle w:val="a5"/>
+        <w:rPr>
+          <w:rStyle w:val="aa"/>
+        </w:rPr>
+      </w:pPr>
+    </w:p>
+    <w:p>
+      <w:pPr>
+        <w:pStyle w:val="a5"/>
+        <w:rPr>
+          <w:rStyle w:val="aa"/>
+        </w:rPr>
+      </w:pPr>
+    </w:p>
+    <w:p>
+      <w:pPr>
+        <w:pStyle w:val="a5"/>
+        <w:rPr>
+          <w:rStyle w:val="aa"/>
+        </w:rPr>
+      </w:pPr>
+    </w:p>
+    <w:p>
+      <w:pPr>
+        <w:pStyle w:val="a5"/>
+        <w:rPr>
+          <w:rStyle w:val="aa"/>
+        </w:rPr>
+      </w:pPr>
+    </w:p>
+    <w:p>
+      <w:pPr>
+        <w:pStyle w:val="a5"/>
+        <w:rPr>
+          <w:rStyle w:val="aa"/>
+        </w:rPr>
+      </w:pPr>
+    </w:p>
+    <w:p>
+      <w:pPr>
+        <w:pStyle w:val="a5"/>
+        <w:rPr>
+          <w:rStyle w:val="aa"/>
+        </w:rPr>
+      </w:pPr>
+    </w:p>
+    <w:p>
+      <w:pPr>
+        <w:pStyle w:val="a5"/>
+        <w:rPr>
+          <w:rStyle w:val="aa"/>
         </w:rPr>
       </w:pPr>
     </w:p>
@@ -835,7 +819,7 @@
     </w:p>
     <w:p>
       <w:pPr>
-        <w:pStyle w:val="berschrift3"/>
+        <w:pStyle w:val="3"/>
       </w:pPr>
       <w:bookmarkStart w:id="4" w:name="_Toc94010396"/>
       <w:r>
@@ -860,7 +844,7 @@
     </w:p>
     <w:p>
       <w:pPr>
-        <w:pStyle w:val="Listenabsatz"/>
+        <w:pStyle w:val="a5"/>
         <w:numPr>
           <w:ilvl w:val="0"/>
           <w:numId w:val="4"/>
@@ -920,7 +904,7 @@
     </w:p>
     <w:p>
       <w:pPr>
-        <w:pStyle w:val="Listenabsatz"/>
+        <w:pStyle w:val="a5"/>
         <w:numPr>
           <w:ilvl w:val="0"/>
           <w:numId w:val="4"/>
@@ -950,7 +934,7 @@
       </w:r>
       <w:r>
         <w:rPr>
-          <w:rStyle w:val="UntertitelZchn"/>
+          <w:rStyle w:val="af0"/>
         </w:rPr>
         <w:t>slope</w:t>
       </w:r>
@@ -1070,7 +1054,7 @@
     </w:p>
     <w:p>
       <w:pPr>
-        <w:pStyle w:val="Listenabsatz"/>
+        <w:pStyle w:val="a5"/>
         <w:numPr>
           <w:ilvl w:val="0"/>
           <w:numId w:val="4"/>
@@ -1129,7 +1113,7 @@
     </w:p>
     <w:p>
       <w:pPr>
-        <w:pStyle w:val="Listenabsatz"/>
+        <w:pStyle w:val="a5"/>
         <w:numPr>
           <w:ilvl w:val="0"/>
           <w:numId w:val="16"/>
@@ -1156,9 +1140,9 @@
     </w:p>
     <w:p>
       <w:pPr>
-        <w:pStyle w:val="berschrift3"/>
-        <w:rPr>
-          <w:rStyle w:val="IntensiveHervorhebung"/>
+        <w:pStyle w:val="3"/>
+        <w:rPr>
+          <w:rStyle w:val="aa"/>
         </w:rPr>
       </w:pPr>
       <w:bookmarkStart w:id="5" w:name="_Toc94010397"/>
@@ -1169,7 +1153,7 @@
     </w:p>
     <w:p>
       <w:pPr>
-        <w:pStyle w:val="Listenabsatz"/>
+        <w:pStyle w:val="a5"/>
         <w:numPr>
           <w:ilvl w:val="0"/>
           <w:numId w:val="3"/>
@@ -1286,7 +1270,7 @@
         <w:ind w:right="0"/>
         <w:jc w:val="center"/>
         <w:rPr>
-          <w:rStyle w:val="IntensiveHervorhebung"/>
+          <w:rStyle w:val="aa"/>
         </w:rPr>
       </w:pPr>
     </w:p>
@@ -1299,7 +1283,7 @@
         <w:ind w:right="0"/>
         <w:jc w:val="center"/>
         <w:rPr>
-          <w:rStyle w:val="IntensiveHervorhebung"/>
+          <w:rStyle w:val="aa"/>
         </w:rPr>
       </w:pPr>
       <w:r>
@@ -1359,13 +1343,13 @@
         <w:ind w:right="0"/>
         <w:jc w:val="center"/>
         <w:rPr>
-          <w:rStyle w:val="IntensiveHervorhebung"/>
-        </w:rPr>
-      </w:pPr>
-    </w:p>
-    <w:p>
-      <w:pPr>
-        <w:pStyle w:val="Listenabsatz"/>
+          <w:rStyle w:val="aa"/>
+        </w:rPr>
+      </w:pPr>
+    </w:p>
+    <w:p>
+      <w:pPr>
+        <w:pStyle w:val="a5"/>
         <w:numPr>
           <w:ilvl w:val="0"/>
           <w:numId w:val="3"/>
@@ -1443,7 +1427,7 @@
     </w:p>
     <w:p>
       <w:pPr>
-        <w:pStyle w:val="Listenabsatz"/>
+        <w:pStyle w:val="a5"/>
         <w:autoSpaceDE w:val="0"/>
         <w:autoSpaceDN w:val="0"/>
         <w:adjustRightInd w:val="0"/>
@@ -1517,7 +1501,7 @@
     </w:p>
     <w:p>
       <w:pPr>
-        <w:pStyle w:val="Listenabsatz"/>
+        <w:pStyle w:val="a5"/>
         <w:numPr>
           <w:ilvl w:val="0"/>
           <w:numId w:val="3"/>
@@ -1578,15 +1562,15 @@
         <w:ind w:left="0" w:right="0"/>
         <w:jc w:val="left"/>
         <w:rPr>
-          <w:rStyle w:val="IntensiveHervorhebung"/>
-        </w:rPr>
-      </w:pPr>
-    </w:p>
-    <w:p>
-      <w:pPr>
-        <w:pStyle w:val="berschrift3"/>
-        <w:rPr>
-          <w:rStyle w:val="IntensiveHervorhebung"/>
+          <w:rStyle w:val="aa"/>
+        </w:rPr>
+      </w:pPr>
+    </w:p>
+    <w:p>
+      <w:pPr>
+        <w:pStyle w:val="3"/>
+        <w:rPr>
+          <w:rStyle w:val="aa"/>
         </w:rPr>
       </w:pPr>
       <w:bookmarkStart w:id="6" w:name="_Toc94010398"/>
@@ -1618,7 +1602,7 @@
     </w:p>
     <w:p>
       <w:pPr>
-        <w:pStyle w:val="Listenabsatz"/>
+        <w:pStyle w:val="a5"/>
         <w:numPr>
           <w:ilvl w:val="0"/>
           <w:numId w:val="5"/>
@@ -1698,7 +1682,7 @@
         <w:ind w:right="0"/>
         <w:jc w:val="center"/>
         <w:rPr>
-          <w:rStyle w:val="IntensiveHervorhebung"/>
+          <w:rStyle w:val="aa"/>
         </w:rPr>
       </w:pPr>
       <w:r>
@@ -1758,13 +1742,13 @@
         <w:ind w:right="0"/>
         <w:jc w:val="center"/>
         <w:rPr>
-          <w:rStyle w:val="IntensiveHervorhebung"/>
-        </w:rPr>
-      </w:pPr>
-    </w:p>
-    <w:p>
-      <w:pPr>
-        <w:pStyle w:val="berschrift3"/>
+          <w:rStyle w:val="aa"/>
+        </w:rPr>
+      </w:pPr>
+    </w:p>
+    <w:p>
+      <w:pPr>
+        <w:pStyle w:val="3"/>
       </w:pPr>
       <w:bookmarkStart w:id="7" w:name="_Toc94010399"/>
       <w:r>
@@ -1816,7 +1800,7 @@
     </w:p>
     <w:p>
       <w:pPr>
-        <w:pStyle w:val="Listenabsatz"/>
+        <w:pStyle w:val="a5"/>
         <w:numPr>
           <w:ilvl w:val="0"/>
           <w:numId w:val="7"/>
@@ -1874,7 +1858,7 @@
     </w:p>
     <w:p>
       <w:pPr>
-        <w:pStyle w:val="Listenabsatz"/>
+        <w:pStyle w:val="a5"/>
         <w:numPr>
           <w:ilvl w:val="0"/>
           <w:numId w:val="7"/>
@@ -1945,7 +1929,7 @@
     </w:p>
     <w:p>
       <w:pPr>
-        <w:pStyle w:val="Listenabsatz"/>
+        <w:pStyle w:val="a5"/>
         <w:numPr>
           <w:ilvl w:val="0"/>
           <w:numId w:val="7"/>
@@ -2003,7 +1987,7 @@
     </w:p>
     <w:p>
       <w:pPr>
-        <w:pStyle w:val="Listenabsatz"/>
+        <w:pStyle w:val="a5"/>
         <w:numPr>
           <w:ilvl w:val="0"/>
           <w:numId w:val="7"/>
@@ -2086,7 +2070,7 @@
     </w:p>
     <w:p>
       <w:pPr>
-        <w:pStyle w:val="Listenabsatz"/>
+        <w:pStyle w:val="a5"/>
         <w:numPr>
           <w:ilvl w:val="0"/>
           <w:numId w:val="7"/>
@@ -2215,7 +2199,7 @@
     </w:p>
     <w:p>
       <w:pPr>
-        <w:pStyle w:val="berschrift3"/>
+        <w:pStyle w:val="3"/>
       </w:pPr>
       <w:bookmarkStart w:id="8" w:name="_Toc94010400"/>
       <w:r>
@@ -2236,19 +2220,14 @@
     </w:p>
     <w:p>
       <w:pPr>
-        <w:pStyle w:val="Listenabsatz"/>
+        <w:pStyle w:val="a5"/>
         <w:numPr>
           <w:ilvl w:val="0"/>
           <w:numId w:val="16"/>
         </w:numPr>
       </w:pPr>
-      <w:proofErr w:type="spellStart"/>
-      <w:r>
-        <w:t>Esri´s</w:t>
-      </w:r>
-      <w:proofErr w:type="spellEnd"/>
-      <w:r>
-        <w:t xml:space="preserve"> actual </w:t>
+      <w:r>
+        <w:t xml:space="preserve">Esri´s actual </w:t>
       </w:r>
       <w:r>
         <w:rPr>
@@ -2263,7 +2242,7 @@
     <w:p/>
     <w:p>
       <w:pPr>
-        <w:pStyle w:val="Listenabsatz"/>
+        <w:pStyle w:val="a5"/>
         <w:numPr>
           <w:ilvl w:val="0"/>
           <w:numId w:val="8"/>
@@ -2325,7 +2304,7 @@
     </w:p>
     <w:p>
       <w:pPr>
-        <w:pStyle w:val="Listenabsatz"/>
+        <w:pStyle w:val="a5"/>
         <w:numPr>
           <w:ilvl w:val="0"/>
           <w:numId w:val="8"/>
@@ -2406,7 +2385,7 @@
     </w:p>
     <w:p>
       <w:pPr>
-        <w:pStyle w:val="Listenabsatz"/>
+        <w:pStyle w:val="a5"/>
         <w:jc w:val="center"/>
       </w:pPr>
       <w:r>
@@ -2458,13 +2437,13 @@
     </w:p>
     <w:p>
       <w:pPr>
-        <w:pStyle w:val="Listenabsatz"/>
+        <w:pStyle w:val="a5"/>
         <w:jc w:val="center"/>
       </w:pPr>
     </w:p>
     <w:p>
       <w:pPr>
-        <w:pStyle w:val="Listenabsatz"/>
+        <w:pStyle w:val="a5"/>
         <w:numPr>
           <w:ilvl w:val="0"/>
           <w:numId w:val="8"/>
@@ -2508,7 +2487,7 @@
     </w:p>
     <w:p>
       <w:pPr>
-        <w:pStyle w:val="Listenabsatz"/>
+        <w:pStyle w:val="a5"/>
         <w:numPr>
           <w:ilvl w:val="0"/>
           <w:numId w:val="8"/>
@@ -2552,7 +2531,7 @@
     </w:p>
     <w:p>
       <w:pPr>
-        <w:pStyle w:val="Listenabsatz"/>
+        <w:pStyle w:val="a5"/>
         <w:spacing w:before="28" w:after="0"/>
         <w:ind w:left="578" w:right="44"/>
         <w:jc w:val="left"/>
@@ -2560,27 +2539,14 @@
     </w:p>
     <w:p>
       <w:pPr>
-        <w:pStyle w:val="Listenabsatz"/>
+        <w:pStyle w:val="a5"/>
         <w:numPr>
           <w:ilvl w:val="0"/>
           <w:numId w:val="16"/>
         </w:numPr>
       </w:pPr>
       <w:r>
-        <w:t xml:space="preserve">Remember that all line-of-sight origins are at </w:t>
-      </w:r>
-      <w:bookmarkStart w:id="9" w:name="_GoBack"/>
-      <w:bookmarkEnd w:id="9"/>
-      <w:r>
-        <w:t xml:space="preserve">zero height. Due to the DEM´s short-wave roughness the </w:t>
-      </w:r>
-      <w:proofErr w:type="spellStart"/>
-      <w:r>
-        <w:t>viewsheds</w:t>
-      </w:r>
-      <w:proofErr w:type="spellEnd"/>
-      <w:r>
-        <w:t xml:space="preserve"> may appear smaller than expected.</w:t>
+        <w:t>Remember that all line-of-sight origins are at zero height. Due to the DEM´s short-wave roughness the viewsheds may appear smaller than expected.</w:t>
       </w:r>
     </w:p>
     <w:p>
@@ -2597,26 +2563,26 @@
         <w:ind w:left="0" w:right="0"/>
         <w:jc w:val="left"/>
         <w:rPr>
-          <w:rStyle w:val="IntensiveHervorhebung"/>
-        </w:rPr>
-      </w:pPr>
-      <w:r>
-        <w:rPr>
-          <w:rStyle w:val="IntensiveHervorhebung"/>
+          <w:rStyle w:val="aa"/>
+        </w:rPr>
+      </w:pPr>
+      <w:r>
+        <w:rPr>
+          <w:rStyle w:val="aa"/>
         </w:rPr>
         <w:br w:type="page"/>
       </w:r>
     </w:p>
     <w:p>
       <w:pPr>
-        <w:pStyle w:val="berschrift2"/>
-      </w:pPr>
-      <w:bookmarkStart w:id="10" w:name="_Toc94010401"/>
+        <w:pStyle w:val="2"/>
+      </w:pPr>
+      <w:bookmarkStart w:id="9" w:name="_Toc94010401"/>
       <w:r>
         <w:lastRenderedPageBreak/>
         <w:t>Hydrological Analysis</w:t>
       </w:r>
-      <w:bookmarkEnd w:id="10"/>
+      <w:bookmarkEnd w:id="9"/>
     </w:p>
     <w:p>
       <w:pPr>
@@ -2653,7 +2619,7 @@
     </w:p>
     <w:p>
       <w:pPr>
-        <w:pStyle w:val="Listenabsatz"/>
+        <w:pStyle w:val="a5"/>
         <w:numPr>
           <w:ilvl w:val="0"/>
           <w:numId w:val="6"/>
@@ -2667,13 +2633,13 @@
     </w:p>
     <w:p>
       <w:pPr>
-        <w:pStyle w:val="berschrift3"/>
-      </w:pPr>
-      <w:bookmarkStart w:id="11" w:name="_Toc94010402"/>
+        <w:pStyle w:val="3"/>
+      </w:pPr>
+      <w:bookmarkStart w:id="10" w:name="_Toc94010402"/>
       <w:r>
         <w:t>Flow Direction</w:t>
       </w:r>
-      <w:bookmarkEnd w:id="11"/>
+      <w:bookmarkEnd w:id="10"/>
     </w:p>
     <w:p>
       <w:r>
@@ -2697,7 +2663,7 @@
     </w:p>
     <w:p>
       <w:pPr>
-        <w:pStyle w:val="Listenabsatz"/>
+        <w:pStyle w:val="a5"/>
         <w:numPr>
           <w:ilvl w:val="0"/>
           <w:numId w:val="9"/>
@@ -2740,7 +2706,7 @@
     </w:p>
     <w:p>
       <w:pPr>
-        <w:pStyle w:val="Listenabsatz"/>
+        <w:pStyle w:val="a5"/>
         <w:numPr>
           <w:ilvl w:val="0"/>
           <w:numId w:val="9"/>
@@ -2769,7 +2735,7 @@
     </w:p>
     <w:p>
       <w:pPr>
-        <w:pStyle w:val="Listenabsatz"/>
+        <w:pStyle w:val="a5"/>
         <w:numPr>
           <w:ilvl w:val="0"/>
           <w:numId w:val="9"/>
@@ -2807,7 +2773,7 @@
     </w:p>
     <w:p>
       <w:pPr>
-        <w:pStyle w:val="Listenabsatz"/>
+        <w:pStyle w:val="a5"/>
         <w:numPr>
           <w:ilvl w:val="0"/>
           <w:numId w:val="9"/>
@@ -2837,7 +2803,7 @@
     <w:p/>
     <w:p>
       <w:pPr>
-        <w:pStyle w:val="Listenabsatz"/>
+        <w:pStyle w:val="a5"/>
         <w:numPr>
           <w:ilvl w:val="0"/>
           <w:numId w:val="10"/>
@@ -2914,7 +2880,7 @@
     </w:p>
     <w:p>
       <w:pPr>
-        <w:pStyle w:val="Listenabsatz"/>
+        <w:pStyle w:val="a5"/>
         <w:numPr>
           <w:ilvl w:val="0"/>
           <w:numId w:val="10"/>
@@ -2931,7 +2897,7 @@
     </w:p>
     <w:p>
       <w:pPr>
-        <w:pStyle w:val="Listenabsatz"/>
+        <w:pStyle w:val="a5"/>
         <w:ind w:left="839"/>
         <w:jc w:val="center"/>
       </w:pPr>
@@ -2979,7 +2945,7 @@
     </w:p>
     <w:p>
       <w:pPr>
-        <w:pStyle w:val="Listenabsatz"/>
+        <w:pStyle w:val="a5"/>
         <w:numPr>
           <w:ilvl w:val="0"/>
           <w:numId w:val="11"/>
@@ -3015,14 +2981,14 @@
     </w:p>
     <w:p>
       <w:pPr>
-        <w:pStyle w:val="Listenabsatz"/>
+        <w:pStyle w:val="a5"/>
         <w:spacing w:before="28"/>
         <w:ind w:left="839" w:right="44"/>
       </w:pPr>
     </w:p>
     <w:p>
       <w:pPr>
-        <w:pStyle w:val="Listenabsatz"/>
+        <w:pStyle w:val="a5"/>
         <w:numPr>
           <w:ilvl w:val="0"/>
           <w:numId w:val="12"/>
@@ -3140,13 +3106,13 @@
     </w:p>
     <w:p>
       <w:pPr>
-        <w:pStyle w:val="berschrift3"/>
-      </w:pPr>
-      <w:bookmarkStart w:id="12" w:name="_Toc94010403"/>
+        <w:pStyle w:val="3"/>
+      </w:pPr>
+      <w:bookmarkStart w:id="11" w:name="_Toc94010403"/>
       <w:r>
         <w:t>Flow Accumulation</w:t>
       </w:r>
-      <w:bookmarkEnd w:id="12"/>
+      <w:bookmarkEnd w:id="11"/>
     </w:p>
     <w:p>
       <w:r>
@@ -3233,7 +3199,7 @@
     </w:p>
     <w:p>
       <w:pPr>
-        <w:pStyle w:val="Listenabsatz"/>
+        <w:pStyle w:val="a5"/>
         <w:numPr>
           <w:ilvl w:val="0"/>
           <w:numId w:val="13"/>
@@ -3288,7 +3254,7 @@
     </w:p>
     <w:p>
       <w:pPr>
-        <w:pStyle w:val="Listenabsatz"/>
+        <w:pStyle w:val="a5"/>
         <w:numPr>
           <w:ilvl w:val="0"/>
           <w:numId w:val="13"/>
@@ -3320,7 +3286,7 @@
     </w:p>
     <w:p>
       <w:pPr>
-        <w:pStyle w:val="Listenabsatz"/>
+        <w:pStyle w:val="a5"/>
         <w:numPr>
           <w:ilvl w:val="0"/>
           <w:numId w:val="13"/>
@@ -3359,18 +3325,18 @@
     </w:p>
     <w:p>
       <w:pPr>
-        <w:pStyle w:val="Listenabsatz"/>
-      </w:pPr>
-    </w:p>
-    <w:p>
-      <w:pPr>
-        <w:pStyle w:val="berschrift3"/>
-      </w:pPr>
-      <w:bookmarkStart w:id="13" w:name="_Toc94010404"/>
+        <w:pStyle w:val="a5"/>
+      </w:pPr>
+    </w:p>
+    <w:p>
+      <w:pPr>
+        <w:pStyle w:val="3"/>
+      </w:pPr>
+      <w:bookmarkStart w:id="12" w:name="_Toc94010404"/>
       <w:r>
         <w:t>Drainage Basins</w:t>
       </w:r>
-      <w:bookmarkEnd w:id="13"/>
+      <w:bookmarkEnd w:id="12"/>
     </w:p>
     <w:p>
       <w:pPr>
@@ -3395,7 +3361,7 @@
     </w:p>
     <w:p>
       <w:pPr>
-        <w:pStyle w:val="Listenabsatz"/>
+        <w:pStyle w:val="a5"/>
         <w:numPr>
           <w:ilvl w:val="0"/>
           <w:numId w:val="14"/>
@@ -3450,7 +3416,7 @@
     </w:p>
     <w:p>
       <w:pPr>
-        <w:pStyle w:val="Listenabsatz"/>
+        <w:pStyle w:val="a5"/>
         <w:numPr>
           <w:ilvl w:val="0"/>
           <w:numId w:val="14"/>
@@ -3479,7 +3445,7 @@
     </w:p>
     <w:p>
       <w:pPr>
-        <w:pStyle w:val="Listenabsatz"/>
+        <w:pStyle w:val="a5"/>
         <w:numPr>
           <w:ilvl w:val="0"/>
           <w:numId w:val="14"/>
@@ -3523,7 +3489,7 @@
     </w:p>
     <w:p>
       <w:pPr>
-        <w:pStyle w:val="Listenabsatz"/>
+        <w:pStyle w:val="a5"/>
         <w:numPr>
           <w:ilvl w:val="0"/>
           <w:numId w:val="14"/>
@@ -3607,7 +3573,7 @@
     </w:p>
     <w:p>
       <w:pPr>
-        <w:pStyle w:val="Listenabsatz"/>
+        <w:pStyle w:val="a5"/>
         <w:numPr>
           <w:ilvl w:val="0"/>
           <w:numId w:val="14"/>
@@ -3665,7 +3631,7 @@
     </w:p>
     <w:p>
       <w:pPr>
-        <w:pStyle w:val="Listenabsatz"/>
+        <w:pStyle w:val="a5"/>
         <w:numPr>
           <w:ilvl w:val="0"/>
           <w:numId w:val="14"/>
@@ -3694,7 +3660,7 @@
     </w:p>
     <w:p>
       <w:pPr>
-        <w:pStyle w:val="Listenabsatz"/>
+        <w:pStyle w:val="a5"/>
         <w:numPr>
           <w:ilvl w:val="0"/>
           <w:numId w:val="14"/>
@@ -3742,7 +3708,13 @@
         <w:rPr>
           <w:i/>
         </w:rPr>
-        <w:t>Appearance &gt; Layer Transparency</w:t>
+        <w:t>Raster Later</w:t>
+      </w:r>
+      <w:r>
+        <w:rPr>
+          <w:i/>
+        </w:rPr>
+        <w:t xml:space="preserve"> &gt; Transparency</w:t>
       </w:r>
       <w:r>
         <w:t xml:space="preserve"> and decrease the opacity of the Basin </w:t>
@@ -3763,13 +3735,13 @@
     <w:p/>
     <w:p>
       <w:pPr>
-        <w:pStyle w:val="berschrift2"/>
-      </w:pPr>
-      <w:bookmarkStart w:id="14" w:name="_Toc94010405"/>
+        <w:pStyle w:val="2"/>
+      </w:pPr>
+      <w:bookmarkStart w:id="13" w:name="_Toc94010405"/>
       <w:r>
         <w:t>Cost Analysis</w:t>
       </w:r>
-      <w:bookmarkEnd w:id="14"/>
+      <w:bookmarkEnd w:id="13"/>
     </w:p>
     <w:p>
       <w:r>
@@ -3778,7 +3750,7 @@
     </w:p>
     <w:p>
       <w:pPr>
-        <w:pStyle w:val="Listenabsatz"/>
+        <w:pStyle w:val="a5"/>
         <w:numPr>
           <w:ilvl w:val="0"/>
           <w:numId w:val="6"/>
@@ -3927,9 +3899,9 @@
     </w:p>
     <w:p>
       <w:pPr>
-        <w:pStyle w:val="berschrift3"/>
-      </w:pPr>
-      <w:bookmarkStart w:id="15" w:name="_Toc94010406"/>
+        <w:pStyle w:val="3"/>
+      </w:pPr>
+      <w:bookmarkStart w:id="14" w:name="_Toc94010406"/>
       <w:r>
         <w:lastRenderedPageBreak/>
         <w:t xml:space="preserve">Reclassifying and </w:t>
@@ -3937,7 +3909,7 @@
       <w:r>
         <w:t>Weighting Raster Files</w:t>
       </w:r>
-      <w:bookmarkEnd w:id="15"/>
+      <w:bookmarkEnd w:id="14"/>
     </w:p>
     <w:p>
       <w:pPr>
@@ -3949,7 +3921,7 @@
     </w:p>
     <w:p>
       <w:pPr>
-        <w:pStyle w:val="Listenabsatz"/>
+        <w:pStyle w:val="a5"/>
         <w:numPr>
           <w:ilvl w:val="0"/>
           <w:numId w:val="6"/>
@@ -3994,13 +3966,13 @@
     </w:p>
     <w:p>
       <w:pPr>
-        <w:pStyle w:val="Listenabsatz"/>
+        <w:pStyle w:val="a5"/>
         <w:numPr>
           <w:ilvl w:val="0"/>
           <w:numId w:val="17"/>
         </w:numPr>
         <w:rPr>
-          <w:rStyle w:val="IntensiveHervorhebung"/>
+          <w:rStyle w:val="aa"/>
         </w:rPr>
       </w:pPr>
       <w:r>
@@ -4008,7 +3980,7 @@
       </w:r>
       <w:r>
         <w:rPr>
-          <w:rStyle w:val="IntensiveHervorhebung"/>
+          <w:rStyle w:val="aa"/>
         </w:rPr>
         <w:t xml:space="preserve"> Local Scene </w:t>
       </w:r>
@@ -4055,39 +4027,39 @@
       </w:r>
       <w:r>
         <w:rPr>
-          <w:rStyle w:val="IntensiveHervorhebung"/>
+          <w:rStyle w:val="aa"/>
         </w:rPr>
         <w:t>.</w:t>
       </w:r>
     </w:p>
     <w:p>
       <w:pPr>
-        <w:pStyle w:val="Listenabsatz"/>
+        <w:pStyle w:val="a5"/>
         <w:numPr>
           <w:ilvl w:val="0"/>
           <w:numId w:val="17"/>
         </w:numPr>
         <w:rPr>
-          <w:rStyle w:val="IntensiveHervorhebung"/>
-        </w:rPr>
-      </w:pPr>
-      <w:r>
-        <w:rPr>
-          <w:rStyle w:val="IntensiveHervorhebung"/>
+          <w:rStyle w:val="aa"/>
+        </w:rPr>
+      </w:pPr>
+      <w:r>
+        <w:rPr>
+          <w:rStyle w:val="aa"/>
         </w:rPr>
         <w:t xml:space="preserve">Add the layer </w:t>
       </w:r>
       <w:proofErr w:type="spellStart"/>
       <w:r>
         <w:rPr>
-          <w:rStyle w:val="IntensiveHervorhebung"/>
+          <w:rStyle w:val="aa"/>
           <w:i/>
         </w:rPr>
         <w:t>LandCover</w:t>
       </w:r>
       <w:r>
         <w:rPr>
-          <w:rStyle w:val="IntensiveHervorhebung"/>
+          <w:rStyle w:val="aa"/>
           <w:i/>
         </w:rPr>
         <w:t>.tif</w:t>
@@ -4095,20 +4067,20 @@
       <w:proofErr w:type="spellEnd"/>
       <w:r>
         <w:rPr>
-          <w:rStyle w:val="IntensiveHervorhebung"/>
+          <w:rStyle w:val="aa"/>
         </w:rPr>
         <w:t>. from Moodle</w:t>
       </w:r>
       <w:r>
         <w:rPr>
-          <w:rStyle w:val="IntensiveHervorhebung"/>
+          <w:rStyle w:val="aa"/>
         </w:rPr>
         <w:t>. This is land use data from the GlobeLand30 project.</w:t>
       </w:r>
     </w:p>
     <w:p>
       <w:pPr>
-        <w:pStyle w:val="Listenabsatz"/>
+        <w:pStyle w:val="a5"/>
         <w:numPr>
           <w:ilvl w:val="0"/>
           <w:numId w:val="17"/>
@@ -4168,7 +4140,7 @@
     </w:p>
     <w:p>
       <w:pPr>
-        <w:pStyle w:val="Listenabsatz"/>
+        <w:pStyle w:val="a5"/>
         <w:numPr>
           <w:ilvl w:val="0"/>
           <w:numId w:val="17"/>
@@ -4198,7 +4170,7 @@
       </w:r>
       <w:r>
         <w:rPr>
-          <w:rStyle w:val="UntertitelZchn"/>
+          <w:rStyle w:val="af0"/>
         </w:rPr>
         <w:t>reclassify</w:t>
       </w:r>
@@ -4250,7 +4222,7 @@
     </w:p>
     <w:p>
       <w:pPr>
-        <w:pStyle w:val="Listenabsatz"/>
+        <w:pStyle w:val="a5"/>
         <w:numPr>
           <w:ilvl w:val="0"/>
           <w:numId w:val="17"/>
@@ -4258,7 +4230,7 @@
       </w:pPr>
       <w:r>
         <w:rPr>
-          <w:rStyle w:val="IntensiveHervorhebung"/>
+          <w:rStyle w:val="aa"/>
         </w:rPr>
         <w:t xml:space="preserve">On the tool, </w:t>
       </w:r>
@@ -4278,64 +4250,64 @@
       </w:r>
       <w:r>
         <w:rPr>
-          <w:rStyle w:val="IntensiveHervorhebung"/>
+          <w:rStyle w:val="aa"/>
         </w:rPr>
         <w:t xml:space="preserve"> </w:t>
       </w:r>
       <w:r>
         <w:rPr>
-          <w:rStyle w:val="IntensiveHervorhebung"/>
+          <w:rStyle w:val="aa"/>
         </w:rPr>
         <w:t xml:space="preserve">on </w:t>
       </w:r>
       <w:r>
         <w:rPr>
-          <w:rStyle w:val="IntensiveHervorhebung"/>
+          <w:rStyle w:val="aa"/>
           <w:i/>
         </w:rPr>
         <w:t xml:space="preserve">Unique. </w:t>
       </w:r>
       <w:r>
         <w:rPr>
-          <w:rStyle w:val="IntensiveHervorhebung"/>
+          <w:rStyle w:val="aa"/>
         </w:rPr>
         <w:t>You see a new table with the original raster values (</w:t>
       </w:r>
       <w:r>
         <w:rPr>
-          <w:rStyle w:val="IntensiveHervorhebung"/>
+          <w:rStyle w:val="aa"/>
           <w:i/>
         </w:rPr>
         <w:t>Value</w:t>
       </w:r>
       <w:r>
         <w:rPr>
-          <w:rStyle w:val="IntensiveHervorhebung"/>
+          <w:rStyle w:val="aa"/>
         </w:rPr>
         <w:t>) and the to be edited raster Val</w:t>
       </w:r>
       <w:r>
         <w:rPr>
-          <w:rStyle w:val="IntensiveHervorhebung"/>
+          <w:rStyle w:val="aa"/>
         </w:rPr>
         <w:t>u</w:t>
       </w:r>
       <w:r>
         <w:rPr>
-          <w:rStyle w:val="IntensiveHervorhebung"/>
+          <w:rStyle w:val="aa"/>
         </w:rPr>
         <w:t xml:space="preserve">es </w:t>
       </w:r>
       <w:r>
         <w:rPr>
-          <w:rStyle w:val="IntensiveHervorhebung"/>
+          <w:rStyle w:val="aa"/>
           <w:i/>
         </w:rPr>
         <w:t>New</w:t>
       </w:r>
       <w:r>
         <w:rPr>
-          <w:rStyle w:val="IntensiveHervorhebung"/>
+          <w:rStyle w:val="aa"/>
           <w:i/>
         </w:rPr>
         <w:t>.</w:t>
@@ -4351,7 +4323,7 @@
       <w:pPr>
         <w:jc w:val="center"/>
         <w:rPr>
-          <w:rStyle w:val="IntensiveHervorhebung"/>
+          <w:rStyle w:val="aa"/>
         </w:rPr>
       </w:pPr>
       <w:r>
@@ -4403,12 +4375,12 @@
         <w:ind w:left="0" w:right="0"/>
         <w:jc w:val="left"/>
         <w:rPr>
-          <w:rStyle w:val="IntensiveHervorhebung"/>
-        </w:rPr>
-      </w:pPr>
-      <w:r>
-        <w:rPr>
-          <w:rStyle w:val="IntensiveHervorhebung"/>
+          <w:rStyle w:val="aa"/>
+        </w:rPr>
+      </w:pPr>
+      <w:r>
+        <w:rPr>
+          <w:rStyle w:val="aa"/>
         </w:rPr>
         <w:br w:type="page"/>
       </w:r>
@@ -4417,13 +4389,13 @@
       <w:pPr>
         <w:jc w:val="center"/>
         <w:rPr>
-          <w:rStyle w:val="IntensiveHervorhebung"/>
-        </w:rPr>
-      </w:pPr>
-    </w:p>
-    <w:p>
-      <w:pPr>
-        <w:pStyle w:val="Listenabsatz"/>
+          <w:rStyle w:val="aa"/>
+        </w:rPr>
+      </w:pPr>
+    </w:p>
+    <w:p>
+      <w:pPr>
+        <w:pStyle w:val="a5"/>
         <w:widowControl w:val="0"/>
         <w:numPr>
           <w:ilvl w:val="0"/>
@@ -4433,53 +4405,53 @@
         <w:ind w:left="0" w:right="0"/>
         <w:jc w:val="left"/>
         <w:rPr>
-          <w:rStyle w:val="IntensiveHervorhebung"/>
-        </w:rPr>
-      </w:pPr>
-      <w:r>
-        <w:rPr>
-          <w:rStyle w:val="IntensiveHervorhebung"/>
+          <w:rStyle w:val="aa"/>
+        </w:rPr>
+      </w:pPr>
+      <w:r>
+        <w:rPr>
+          <w:rStyle w:val="aa"/>
         </w:rPr>
         <w:t>See the following table for an explanation of the given</w:t>
       </w:r>
       <w:r>
         <w:rPr>
-          <w:rStyle w:val="IntensiveHervorhebung"/>
+          <w:rStyle w:val="aa"/>
         </w:rPr>
         <w:t xml:space="preserve"> GlobeLand30</w:t>
       </w:r>
       <w:r>
         <w:rPr>
-          <w:rStyle w:val="IntensiveHervorhebung"/>
+          <w:rStyle w:val="aa"/>
         </w:rPr>
         <w:t xml:space="preserve"> land cover classes (</w:t>
       </w:r>
       <w:r>
         <w:rPr>
-          <w:rStyle w:val="IntensiveHervorhebung"/>
+          <w:rStyle w:val="aa"/>
           <w:i/>
         </w:rPr>
         <w:t>Value</w:t>
       </w:r>
       <w:r>
         <w:rPr>
-          <w:rStyle w:val="IntensiveHervorhebung"/>
+          <w:rStyle w:val="aa"/>
         </w:rPr>
         <w:t>)</w:t>
       </w:r>
       <w:r>
         <w:rPr>
-          <w:rStyle w:val="IntensiveHervorhebung"/>
+          <w:rStyle w:val="aa"/>
         </w:rPr>
         <w:t>:</w:t>
       </w:r>
     </w:p>
     <w:p>
       <w:pPr>
-        <w:pStyle w:val="Listenabsatz"/>
+        <w:pStyle w:val="a5"/>
         <w:ind w:left="719"/>
         <w:rPr>
-          <w:rStyle w:val="IntensiveHervorhebung"/>
+          <w:rStyle w:val="aa"/>
         </w:rPr>
       </w:pPr>
       <w:r>
@@ -4595,7 +4567,7 @@
     </w:p>
     <w:p>
       <w:pPr>
-        <w:pStyle w:val="Listenabsatz"/>
+        <w:pStyle w:val="a5"/>
         <w:numPr>
           <w:ilvl w:val="0"/>
           <w:numId w:val="17"/>
@@ -4603,7 +4575,7 @@
       </w:pPr>
       <w:r>
         <w:rPr>
-          <w:rStyle w:val="IntensiveHervorhebung"/>
+          <w:rStyle w:val="aa"/>
         </w:rPr>
         <w:t xml:space="preserve">Think about a possible weighting scheme to </w:t>
       </w:r>
@@ -4634,7 +4606,7 @@
     </w:p>
     <w:p>
       <w:pPr>
-        <w:pStyle w:val="Listenabsatz"/>
+        <w:pStyle w:val="a5"/>
         <w:numPr>
           <w:ilvl w:val="0"/>
           <w:numId w:val="20"/>
@@ -4679,7 +4651,7 @@
     </w:p>
     <w:p>
       <w:pPr>
-        <w:pStyle w:val="Listenabsatz"/>
+        <w:pStyle w:val="a5"/>
         <w:numPr>
           <w:ilvl w:val="0"/>
           <w:numId w:val="17"/>
@@ -4720,7 +4692,7 @@
     </w:p>
     <w:p>
       <w:pPr>
-        <w:pStyle w:val="Listenabsatz"/>
+        <w:pStyle w:val="a5"/>
         <w:numPr>
           <w:ilvl w:val="0"/>
           <w:numId w:val="17"/>
@@ -4763,20 +4735,20 @@
     <w:p>
       <w:pPr>
         <w:rPr>
-          <w:rStyle w:val="IntensiveHervorhebung"/>
-        </w:rPr>
-      </w:pPr>
-    </w:p>
-    <w:p>
-      <w:pPr>
-        <w:pStyle w:val="Listenabsatz"/>
+          <w:rStyle w:val="aa"/>
+        </w:rPr>
+      </w:pPr>
+    </w:p>
+    <w:p>
+      <w:pPr>
+        <w:pStyle w:val="a5"/>
         <w:numPr>
           <w:ilvl w:val="0"/>
           <w:numId w:val="6"/>
         </w:numPr>
         <w:spacing w:after="160" w:line="276" w:lineRule="auto"/>
         <w:rPr>
-          <w:rStyle w:val="IntensiveHervorhebung"/>
+          <w:rStyle w:val="aa"/>
           <w:lang w:val="en-US"/>
         </w:rPr>
       </w:pPr>
@@ -4803,13 +4775,13 @@
     </w:p>
     <w:p>
       <w:pPr>
-        <w:pStyle w:val="berschrift3"/>
-      </w:pPr>
-      <w:bookmarkStart w:id="16" w:name="_Toc94010407"/>
+        <w:pStyle w:val="3"/>
+      </w:pPr>
+      <w:bookmarkStart w:id="15" w:name="_Toc94010407"/>
       <w:r>
         <w:t>Combining Raster Datasets to a Cost Surface</w:t>
       </w:r>
-      <w:bookmarkEnd w:id="16"/>
+      <w:bookmarkEnd w:id="15"/>
     </w:p>
     <w:p>
       <w:pPr>
@@ -4824,7 +4796,7 @@
     </w:p>
     <w:p>
       <w:pPr>
-        <w:pStyle w:val="Listenabsatz"/>
+        <w:pStyle w:val="a5"/>
         <w:widowControl w:val="0"/>
         <w:numPr>
           <w:ilvl w:val="0"/>
@@ -4840,7 +4812,7 @@
     </w:p>
     <w:p>
       <w:pPr>
-        <w:pStyle w:val="Listenabsatz"/>
+        <w:pStyle w:val="a5"/>
         <w:widowControl w:val="0"/>
         <w:spacing w:after="200" w:line="276" w:lineRule="auto"/>
         <w:ind w:right="0"/>
@@ -4849,7 +4821,7 @@
     </w:p>
     <w:p>
       <w:pPr>
-        <w:pStyle w:val="Listenabsatz"/>
+        <w:pStyle w:val="a5"/>
         <w:numPr>
           <w:ilvl w:val="0"/>
           <w:numId w:val="18"/>
@@ -4860,7 +4832,7 @@
       </w:r>
       <w:r>
         <w:rPr>
-          <w:rStyle w:val="UntertitelZchn"/>
+          <w:rStyle w:val="af0"/>
         </w:rPr>
         <w:t>plus</w:t>
       </w:r>
@@ -4905,7 +4877,7 @@
     </w:p>
     <w:p>
       <w:pPr>
-        <w:pStyle w:val="Listenabsatz"/>
+        <w:pStyle w:val="a5"/>
         <w:numPr>
           <w:ilvl w:val="0"/>
           <w:numId w:val="18"/>
@@ -4917,7 +4889,7 @@
     </w:p>
     <w:p>
       <w:pPr>
-        <w:pStyle w:val="Listenabsatz"/>
+        <w:pStyle w:val="a5"/>
         <w:numPr>
           <w:ilvl w:val="0"/>
           <w:numId w:val="18"/>
@@ -4937,7 +4909,7 @@
     </w:p>
     <w:p>
       <w:pPr>
-        <w:pStyle w:val="Listenabsatz"/>
+        <w:pStyle w:val="a5"/>
         <w:numPr>
           <w:ilvl w:val="0"/>
           <w:numId w:val="18"/>
@@ -4980,13 +4952,13 @@
     </w:p>
     <w:p>
       <w:pPr>
-        <w:pStyle w:val="berschrift3"/>
-      </w:pPr>
-      <w:bookmarkStart w:id="17" w:name="_Toc94010408"/>
+        <w:pStyle w:val="3"/>
+      </w:pPr>
+      <w:bookmarkStart w:id="16" w:name="_Toc94010408"/>
       <w:r>
         <w:t>Calculating a Least Cost Path</w:t>
       </w:r>
-      <w:bookmarkEnd w:id="17"/>
+      <w:bookmarkEnd w:id="16"/>
     </w:p>
     <w:p>
       <w:pPr>
@@ -5001,7 +4973,7 @@
     </w:p>
     <w:p>
       <w:pPr>
-        <w:pStyle w:val="Listenabsatz"/>
+        <w:pStyle w:val="a5"/>
         <w:widowControl w:val="0"/>
         <w:numPr>
           <w:ilvl w:val="0"/>
@@ -5032,7 +5004,7 @@
     </w:p>
     <w:p>
       <w:pPr>
-        <w:pStyle w:val="Listenabsatz"/>
+        <w:pStyle w:val="a5"/>
         <w:widowControl w:val="0"/>
         <w:numPr>
           <w:ilvl w:val="0"/>
@@ -5056,7 +5028,7 @@
     </w:p>
     <w:p>
       <w:pPr>
-        <w:pStyle w:val="Listenabsatz"/>
+        <w:pStyle w:val="a5"/>
         <w:numPr>
           <w:ilvl w:val="0"/>
           <w:numId w:val="19"/>
@@ -5230,7 +5202,7 @@
     </w:p>
     <w:p>
       <w:pPr>
-        <w:pStyle w:val="Listenabsatz"/>
+        <w:pStyle w:val="a5"/>
         <w:numPr>
           <w:ilvl w:val="0"/>
           <w:numId w:val="19"/>
@@ -5319,13 +5291,13 @@
     </w:p>
     <w:p>
       <w:pPr>
-        <w:pStyle w:val="Listenabsatz"/>
+        <w:pStyle w:val="a5"/>
         <w:ind w:left="719"/>
       </w:pPr>
     </w:p>
     <w:p>
       <w:pPr>
-        <w:pStyle w:val="Listenabsatz"/>
+        <w:pStyle w:val="a5"/>
         <w:numPr>
           <w:ilvl w:val="0"/>
           <w:numId w:val="19"/>
@@ -5339,7 +5311,7 @@
       </w:r>
       <w:r>
         <w:rPr>
-          <w:rStyle w:val="UntertitelZchn"/>
+          <w:rStyle w:val="af0"/>
         </w:rPr>
         <w:t>least cost</w:t>
       </w:r>
@@ -5382,7 +5354,7 @@
     </w:p>
     <w:p>
       <w:pPr>
-        <w:pStyle w:val="Listenabsatz"/>
+        <w:pStyle w:val="a5"/>
         <w:numPr>
           <w:ilvl w:val="0"/>
           <w:numId w:val="19"/>
@@ -5403,7 +5375,7 @@
     </w:p>
     <w:p>
       <w:pPr>
-        <w:pStyle w:val="Listenabsatz"/>
+        <w:pStyle w:val="a5"/>
         <w:numPr>
           <w:ilvl w:val="0"/>
           <w:numId w:val="19"/>
@@ -5476,7 +5448,7 @@
     </w:p>
     <w:p>
       <w:pPr>
-        <w:pStyle w:val="Listenabsatz"/>
+        <w:pStyle w:val="a5"/>
         <w:numPr>
           <w:ilvl w:val="0"/>
           <w:numId w:val="19"/>
@@ -5526,7 +5498,7 @@
     </w:p>
     <w:p>
       <w:pPr>
-        <w:pStyle w:val="Listenabsatz"/>
+        <w:pStyle w:val="a5"/>
         <w:numPr>
           <w:ilvl w:val="0"/>
           <w:numId w:val="19"/>
@@ -5567,7 +5539,7 @@
     </w:p>
     <w:p>
       <w:pPr>
-        <w:pStyle w:val="Listenabsatz"/>
+        <w:pStyle w:val="a5"/>
         <w:numPr>
           <w:ilvl w:val="0"/>
           <w:numId w:val="19"/>
@@ -5596,7 +5568,7 @@
     </w:p>
     <w:p>
       <w:pPr>
-        <w:pStyle w:val="Listenabsatz"/>
+        <w:pStyle w:val="a5"/>
         <w:numPr>
           <w:ilvl w:val="0"/>
           <w:numId w:val="19"/>
@@ -5664,7 +5636,7 @@
     </w:p>
     <w:p>
       <w:pPr>
-        <w:pStyle w:val="Listenabsatz"/>
+        <w:pStyle w:val="a5"/>
         <w:widowControl w:val="0"/>
         <w:numPr>
           <w:ilvl w:val="0"/>
@@ -5736,23 +5708,23 @@
       <w:sdtContent>
         <w:p>
           <w:pPr>
-            <w:pStyle w:val="Inhaltsverzeichnisberschrift"/>
+            <w:pStyle w:val="TOC"/>
             <w:spacing w:after="240"/>
             <w:rPr>
-              <w:rStyle w:val="berschrift2Zchn"/>
+              <w:rStyle w:val="20"/>
               <w:color w:val="auto"/>
             </w:rPr>
           </w:pPr>
           <w:r>
             <w:rPr>
-              <w:rStyle w:val="berschrift2Zchn"/>
+              <w:rStyle w:val="20"/>
               <w:color w:val="auto"/>
             </w:rPr>
             <w:t>Content</w:t>
           </w:r>
           <w:r>
             <w:rPr>
-              <w:rStyle w:val="berschrift2Zchn"/>
+              <w:rStyle w:val="20"/>
               <w:color w:val="auto"/>
             </w:rPr>
             <w:t>s</w:t>
@@ -5760,7 +5732,7 @@
         </w:p>
         <w:p>
           <w:pPr>
-            <w:pStyle w:val="Verzeichnis1"/>
+            <w:pStyle w:val="TOC1"/>
             <w:tabs>
               <w:tab w:val="left" w:pos="480"/>
               <w:tab w:val="right" w:leader="dot" w:pos="9605"/>
@@ -5785,7 +5757,7 @@
           <w:hyperlink w:anchor="_Toc94010392" w:history="1">
             <w:r>
               <w:rPr>
-                <w:rStyle w:val="Hyperlink"/>
+                <w:rStyle w:val="a7"/>
                 <w:noProof/>
               </w:rPr>
               <w:t>7.</w:t>
@@ -5802,7 +5774,7 @@
             </w:r>
             <w:r>
               <w:rPr>
-                <w:rStyle w:val="Hyperlink"/>
+                <w:rStyle w:val="a7"/>
                 <w:noProof/>
               </w:rPr>
               <w:t>Lesson 7 – Vertical and Hydrological Analysis</w:t>
@@ -5859,7 +5831,7 @@
         </w:p>
         <w:p>
           <w:pPr>
-            <w:pStyle w:val="Verzeichnis2"/>
+            <w:pStyle w:val="TOC2"/>
             <w:tabs>
               <w:tab w:val="left" w:pos="880"/>
               <w:tab w:val="right" w:leader="dot" w:pos="9605"/>
@@ -5875,7 +5847,7 @@
           <w:hyperlink w:anchor="_Toc94010393" w:history="1">
             <w:r>
               <w:rPr>
-                <w:rStyle w:val="Hyperlink"/>
+                <w:rStyle w:val="a7"/>
                 <w:noProof/>
               </w:rPr>
               <w:t>7.1</w:t>
@@ -5892,7 +5864,7 @@
             </w:r>
             <w:r>
               <w:rPr>
-                <w:rStyle w:val="Hyperlink"/>
+                <w:rStyle w:val="a7"/>
                 <w:noProof/>
                 <w:spacing w:val="-26"/>
               </w:rPr>
@@ -5900,14 +5872,14 @@
             </w:r>
             <w:r>
               <w:rPr>
-                <w:rStyle w:val="Hyperlink"/>
+                <w:rStyle w:val="a7"/>
                 <w:noProof/>
               </w:rPr>
               <w:t>ask</w:t>
             </w:r>
             <w:r>
               <w:rPr>
-                <w:rStyle w:val="Hyperlink"/>
+                <w:rStyle w:val="a7"/>
                 <w:noProof/>
                 <w:spacing w:val="17"/>
               </w:rPr>
@@ -5915,7 +5887,7 @@
             </w:r>
             <w:r>
               <w:rPr>
-                <w:rStyle w:val="Hyperlink"/>
+                <w:rStyle w:val="a7"/>
                 <w:noProof/>
                 <w:w w:val="102"/>
               </w:rPr>
@@ -5923,7 +5895,7 @@
             </w:r>
             <w:r>
               <w:rPr>
-                <w:rStyle w:val="Hyperlink"/>
+                <w:rStyle w:val="a7"/>
                 <w:noProof/>
                 <w:spacing w:val="-7"/>
                 <w:w w:val="102"/>
@@ -5932,7 +5904,7 @@
             </w:r>
             <w:r>
               <w:rPr>
-                <w:rStyle w:val="Hyperlink"/>
+                <w:rStyle w:val="a7"/>
                 <w:noProof/>
                 <w:w w:val="102"/>
               </w:rPr>
@@ -5990,7 +5962,7 @@
         </w:p>
         <w:p>
           <w:pPr>
-            <w:pStyle w:val="Verzeichnis2"/>
+            <w:pStyle w:val="TOC2"/>
             <w:tabs>
               <w:tab w:val="left" w:pos="880"/>
               <w:tab w:val="right" w:leader="dot" w:pos="9605"/>
@@ -6006,7 +5978,7 @@
           <w:hyperlink w:anchor="_Toc94010394" w:history="1">
             <w:r>
               <w:rPr>
-                <w:rStyle w:val="Hyperlink"/>
+                <w:rStyle w:val="a7"/>
                 <w:noProof/>
               </w:rPr>
               <w:t>7.2</w:t>
@@ -6023,7 +5995,7 @@
             </w:r>
             <w:r>
               <w:rPr>
-                <w:rStyle w:val="Hyperlink"/>
+                <w:rStyle w:val="a7"/>
                 <w:noProof/>
               </w:rPr>
               <w:t>Vertical Analysis</w:t>
@@ -6080,7 +6052,7 @@
         </w:p>
         <w:p>
           <w:pPr>
-            <w:pStyle w:val="Verzeichnis3"/>
+            <w:pStyle w:val="TOC3"/>
             <w:tabs>
               <w:tab w:val="left" w:pos="1320"/>
               <w:tab w:val="right" w:leader="dot" w:pos="9605"/>
@@ -6096,7 +6068,7 @@
           <w:hyperlink w:anchor="_Toc94010395" w:history="1">
             <w:r>
               <w:rPr>
-                <w:rStyle w:val="Hyperlink"/>
+                <w:rStyle w:val="a7"/>
                 <w:noProof/>
               </w:rPr>
               <w:t>7.2.1</w:t>
@@ -6113,7 +6085,7 @@
             </w:r>
             <w:r>
               <w:rPr>
-                <w:rStyle w:val="Hyperlink"/>
+                <w:rStyle w:val="a7"/>
                 <w:noProof/>
               </w:rPr>
               <w:t>Changing the elevation source</w:t>
@@ -6170,7 +6142,7 @@
         </w:p>
         <w:p>
           <w:pPr>
-            <w:pStyle w:val="Verzeichnis3"/>
+            <w:pStyle w:val="TOC3"/>
             <w:tabs>
               <w:tab w:val="left" w:pos="1320"/>
               <w:tab w:val="right" w:leader="dot" w:pos="9605"/>
@@ -6186,7 +6158,7 @@
           <w:hyperlink w:anchor="_Toc94010396" w:history="1">
             <w:r>
               <w:rPr>
-                <w:rStyle w:val="Hyperlink"/>
+                <w:rStyle w:val="a7"/>
                 <w:noProof/>
               </w:rPr>
               <w:t>7.2.2</w:t>
@@ -6203,7 +6175,7 @@
             </w:r>
             <w:r>
               <w:rPr>
-                <w:rStyle w:val="Hyperlink"/>
+                <w:rStyle w:val="a7"/>
                 <w:noProof/>
               </w:rPr>
               <w:t>Calculating the Slope of a DEM</w:t>
@@ -6260,7 +6232,7 @@
         </w:p>
         <w:p>
           <w:pPr>
-            <w:pStyle w:val="Verzeichnis3"/>
+            <w:pStyle w:val="TOC3"/>
             <w:tabs>
               <w:tab w:val="left" w:pos="1320"/>
               <w:tab w:val="right" w:leader="dot" w:pos="9605"/>
@@ -6276,7 +6248,7 @@
           <w:hyperlink w:anchor="_Toc94010397" w:history="1">
             <w:r>
               <w:rPr>
-                <w:rStyle w:val="Hyperlink"/>
+                <w:rStyle w:val="a7"/>
                 <w:noProof/>
               </w:rPr>
               <w:t>7.2.3</w:t>
@@ -6293,7 +6265,7 @@
             </w:r>
             <w:r>
               <w:rPr>
-                <w:rStyle w:val="Hyperlink"/>
+                <w:rStyle w:val="a7"/>
                 <w:noProof/>
               </w:rPr>
               <w:t>Showing statistics of a layer</w:t>
@@ -6350,7 +6322,7 @@
         </w:p>
         <w:p>
           <w:pPr>
-            <w:pStyle w:val="Verzeichnis3"/>
+            <w:pStyle w:val="TOC3"/>
             <w:tabs>
               <w:tab w:val="left" w:pos="1320"/>
               <w:tab w:val="right" w:leader="dot" w:pos="9605"/>
@@ -6366,7 +6338,7 @@
           <w:hyperlink w:anchor="_Toc94010398" w:history="1">
             <w:r>
               <w:rPr>
-                <w:rStyle w:val="Hyperlink"/>
+                <w:rStyle w:val="a7"/>
                 <w:noProof/>
               </w:rPr>
               <w:t>7.2.4</w:t>
@@ -6383,7 +6355,7 @@
             </w:r>
             <w:r>
               <w:rPr>
-                <w:rStyle w:val="Hyperlink"/>
+                <w:rStyle w:val="a7"/>
                 <w:noProof/>
               </w:rPr>
               <w:t>Calculating the Aspect of a DEM</w:t>
@@ -6440,7 +6412,7 @@
         </w:p>
         <w:p>
           <w:pPr>
-            <w:pStyle w:val="Verzeichnis3"/>
+            <w:pStyle w:val="TOC3"/>
             <w:tabs>
               <w:tab w:val="left" w:pos="1320"/>
               <w:tab w:val="right" w:leader="dot" w:pos="9605"/>
@@ -6456,7 +6428,7 @@
           <w:hyperlink w:anchor="_Toc94010399" w:history="1">
             <w:r>
               <w:rPr>
-                <w:rStyle w:val="Hyperlink"/>
+                <w:rStyle w:val="a7"/>
                 <w:noProof/>
               </w:rPr>
               <w:t>7.2.5</w:t>
@@ -6473,7 +6445,7 @@
             </w:r>
             <w:r>
               <w:rPr>
-                <w:rStyle w:val="Hyperlink"/>
+                <w:rStyle w:val="a7"/>
                 <w:noProof/>
               </w:rPr>
               <w:t>Creating Hypsometric tints</w:t>
@@ -6530,7 +6502,7 @@
         </w:p>
         <w:p>
           <w:pPr>
-            <w:pStyle w:val="Verzeichnis3"/>
+            <w:pStyle w:val="TOC3"/>
             <w:tabs>
               <w:tab w:val="left" w:pos="1320"/>
               <w:tab w:val="right" w:leader="dot" w:pos="9605"/>
@@ -6546,7 +6518,7 @@
           <w:hyperlink w:anchor="_Toc94010400" w:history="1">
             <w:r>
               <w:rPr>
-                <w:rStyle w:val="Hyperlink"/>
+                <w:rStyle w:val="a7"/>
                 <w:noProof/>
               </w:rPr>
               <w:t>7.2.6</w:t>
@@ -6563,7 +6535,7 @@
             </w:r>
             <w:r>
               <w:rPr>
-                <w:rStyle w:val="Hyperlink"/>
+                <w:rStyle w:val="a7"/>
                 <w:noProof/>
               </w:rPr>
               <w:t>Line-of-Sight Analysis</w:t>
@@ -6620,7 +6592,7 @@
         </w:p>
         <w:p>
           <w:pPr>
-            <w:pStyle w:val="Verzeichnis2"/>
+            <w:pStyle w:val="TOC2"/>
             <w:tabs>
               <w:tab w:val="left" w:pos="880"/>
               <w:tab w:val="right" w:leader="dot" w:pos="9605"/>
@@ -6636,7 +6608,7 @@
           <w:hyperlink w:anchor="_Toc94010401" w:history="1">
             <w:r>
               <w:rPr>
-                <w:rStyle w:val="Hyperlink"/>
+                <w:rStyle w:val="a7"/>
                 <w:noProof/>
               </w:rPr>
               <w:t>7.3</w:t>
@@ -6653,7 +6625,7 @@
             </w:r>
             <w:r>
               <w:rPr>
-                <w:rStyle w:val="Hyperlink"/>
+                <w:rStyle w:val="a7"/>
                 <w:noProof/>
               </w:rPr>
               <w:t>Hydrological Analysis</w:t>
@@ -6710,7 +6682,7 @@
         </w:p>
         <w:p>
           <w:pPr>
-            <w:pStyle w:val="Verzeichnis3"/>
+            <w:pStyle w:val="TOC3"/>
             <w:tabs>
               <w:tab w:val="left" w:pos="1320"/>
               <w:tab w:val="right" w:leader="dot" w:pos="9605"/>
@@ -6726,7 +6698,7 @@
           <w:hyperlink w:anchor="_Toc94010402" w:history="1">
             <w:r>
               <w:rPr>
-                <w:rStyle w:val="Hyperlink"/>
+                <w:rStyle w:val="a7"/>
                 <w:noProof/>
               </w:rPr>
               <w:t>7.3.1</w:t>
@@ -6743,7 +6715,7 @@
             </w:r>
             <w:r>
               <w:rPr>
-                <w:rStyle w:val="Hyperlink"/>
+                <w:rStyle w:val="a7"/>
                 <w:noProof/>
               </w:rPr>
               <w:t>Flow Direction</w:t>
@@ -6800,7 +6772,7 @@
         </w:p>
         <w:p>
           <w:pPr>
-            <w:pStyle w:val="Verzeichnis3"/>
+            <w:pStyle w:val="TOC3"/>
             <w:tabs>
               <w:tab w:val="left" w:pos="1320"/>
               <w:tab w:val="right" w:leader="dot" w:pos="9605"/>
@@ -6816,7 +6788,7 @@
           <w:hyperlink w:anchor="_Toc94010403" w:history="1">
             <w:r>
               <w:rPr>
-                <w:rStyle w:val="Hyperlink"/>
+                <w:rStyle w:val="a7"/>
                 <w:noProof/>
               </w:rPr>
               <w:t>7.3.2</w:t>
@@ -6833,7 +6805,7 @@
             </w:r>
             <w:r>
               <w:rPr>
-                <w:rStyle w:val="Hyperlink"/>
+                <w:rStyle w:val="a7"/>
                 <w:noProof/>
               </w:rPr>
               <w:t>Flow Accumulation</w:t>
@@ -6890,7 +6862,7 @@
         </w:p>
         <w:p>
           <w:pPr>
-            <w:pStyle w:val="Verzeichnis3"/>
+            <w:pStyle w:val="TOC3"/>
             <w:tabs>
               <w:tab w:val="left" w:pos="1320"/>
               <w:tab w:val="right" w:leader="dot" w:pos="9605"/>
@@ -6906,7 +6878,7 @@
           <w:hyperlink w:anchor="_Toc94010404" w:history="1">
             <w:r>
               <w:rPr>
-                <w:rStyle w:val="Hyperlink"/>
+                <w:rStyle w:val="a7"/>
                 <w:noProof/>
               </w:rPr>
               <w:t>7.3.3</w:t>
@@ -6923,7 +6895,7 @@
             </w:r>
             <w:r>
               <w:rPr>
-                <w:rStyle w:val="Hyperlink"/>
+                <w:rStyle w:val="a7"/>
                 <w:noProof/>
               </w:rPr>
               <w:t>Drainage Basins</w:t>
@@ -6980,7 +6952,7 @@
         </w:p>
         <w:p>
           <w:pPr>
-            <w:pStyle w:val="Verzeichnis2"/>
+            <w:pStyle w:val="TOC2"/>
             <w:tabs>
               <w:tab w:val="left" w:pos="880"/>
               <w:tab w:val="right" w:leader="dot" w:pos="9605"/>
@@ -6996,7 +6968,7 @@
           <w:hyperlink w:anchor="_Toc94010405" w:history="1">
             <w:r>
               <w:rPr>
-                <w:rStyle w:val="Hyperlink"/>
+                <w:rStyle w:val="a7"/>
                 <w:noProof/>
               </w:rPr>
               <w:t>7.4</w:t>
@@ -7013,7 +6985,7 @@
             </w:r>
             <w:r>
               <w:rPr>
-                <w:rStyle w:val="Hyperlink"/>
+                <w:rStyle w:val="a7"/>
                 <w:noProof/>
               </w:rPr>
               <w:t>Cost Analysis</w:t>
@@ -7070,7 +7042,7 @@
         </w:p>
         <w:p>
           <w:pPr>
-            <w:pStyle w:val="Verzeichnis3"/>
+            <w:pStyle w:val="TOC3"/>
             <w:tabs>
               <w:tab w:val="left" w:pos="1320"/>
               <w:tab w:val="right" w:leader="dot" w:pos="9605"/>
@@ -7086,7 +7058,7 @@
           <w:hyperlink w:anchor="_Toc94010406" w:history="1">
             <w:r>
               <w:rPr>
-                <w:rStyle w:val="Hyperlink"/>
+                <w:rStyle w:val="a7"/>
                 <w:noProof/>
               </w:rPr>
               <w:t>7.4.1</w:t>
@@ -7103,7 +7075,7 @@
             </w:r>
             <w:r>
               <w:rPr>
-                <w:rStyle w:val="Hyperlink"/>
+                <w:rStyle w:val="a7"/>
                 <w:noProof/>
               </w:rPr>
               <w:t>Reclassifying and Weighting Raster Files</w:t>
@@ -7160,7 +7132,7 @@
         </w:p>
         <w:p>
           <w:pPr>
-            <w:pStyle w:val="Verzeichnis3"/>
+            <w:pStyle w:val="TOC3"/>
             <w:tabs>
               <w:tab w:val="left" w:pos="1320"/>
               <w:tab w:val="right" w:leader="dot" w:pos="9605"/>
@@ -7176,7 +7148,7 @@
           <w:hyperlink w:anchor="_Toc94010407" w:history="1">
             <w:r>
               <w:rPr>
-                <w:rStyle w:val="Hyperlink"/>
+                <w:rStyle w:val="a7"/>
                 <w:noProof/>
               </w:rPr>
               <w:t>7.4.2</w:t>
@@ -7193,7 +7165,7 @@
             </w:r>
             <w:r>
               <w:rPr>
-                <w:rStyle w:val="Hyperlink"/>
+                <w:rStyle w:val="a7"/>
                 <w:noProof/>
               </w:rPr>
               <w:t>Combining Raster Datasets to a Cost Surface</w:t>
@@ -7250,7 +7222,7 @@
         </w:p>
         <w:p>
           <w:pPr>
-            <w:pStyle w:val="Verzeichnis3"/>
+            <w:pStyle w:val="TOC3"/>
             <w:tabs>
               <w:tab w:val="left" w:pos="1320"/>
               <w:tab w:val="right" w:leader="dot" w:pos="9605"/>
@@ -7266,7 +7238,7 @@
           <w:hyperlink w:anchor="_Toc94010408" w:history="1">
             <w:r>
               <w:rPr>
-                <w:rStyle w:val="Hyperlink"/>
+                <w:rStyle w:val="a7"/>
                 <w:noProof/>
               </w:rPr>
               <w:t>7.4.3</w:t>
@@ -7283,7 +7255,7 @@
             </w:r>
             <w:r>
               <w:rPr>
-                <w:rStyle w:val="Hyperlink"/>
+                <w:rStyle w:val="a7"/>
                 <w:noProof/>
               </w:rPr>
               <w:t>Calculating a Least Cost Path</w:t>
@@ -7365,7 +7337,7 @@
 </file>
 
 <file path=word/endnotes.xml><?xml version="1.0" encoding="utf-8"?>
-<w:endnotes xmlns:wpc="http://schemas.microsoft.com/office/word/2010/wordprocessingCanvas" xmlns:cx="http://schemas.microsoft.com/office/drawing/2014/chartex" xmlns:mc="http://schemas.openxmlformats.org/markup-compatibility/2006" xmlns:o="urn:schemas-microsoft-com:office:office" xmlns:r="http://schemas.openxmlformats.org/officeDocument/2006/relationships" xmlns:m="http://schemas.openxmlformats.org/officeDocument/2006/math" xmlns:v="urn:schemas-microsoft-com:vml" xmlns:wp14="http://schemas.microsoft.com/office/word/2010/wordprocessingDrawing" xmlns:wp="http://schemas.openxmlformats.org/drawingml/2006/wordprocessingDrawing" xmlns:w10="urn:schemas-microsoft-com:office:word" xmlns:w="http://schemas.openxmlformats.org/wordprocessingml/2006/main" xmlns:w14="http://schemas.microsoft.com/office/word/2010/wordml" xmlns:w15="http://schemas.microsoft.com/office/word/2012/wordml" xmlns:w16se="http://schemas.microsoft.com/office/word/2015/wordml/symex" xmlns:wpg="http://schemas.microsoft.com/office/word/2010/wordprocessingGroup" xmlns:wpi="http://schemas.microsoft.com/office/word/2010/wordprocessingInk" xmlns:wne="http://schemas.microsoft.com/office/word/2006/wordml" xmlns:wps="http://schemas.microsoft.com/office/word/2010/wordprocessingShape" mc:Ignorable="w14 w15 w16se wp14">
+<w:endnotes xmlns:wpc="http://schemas.microsoft.com/office/word/2010/wordprocessingCanvas" xmlns:cx="http://schemas.microsoft.com/office/drawing/2014/chartex" xmlns:cx1="http://schemas.microsoft.com/office/drawing/2015/9/8/chartex" xmlns:cx2="http://schemas.microsoft.com/office/drawing/2015/10/21/chartex" xmlns:cx3="http://schemas.microsoft.com/office/drawing/2016/5/9/chartex" xmlns:cx4="http://schemas.microsoft.com/office/drawing/2016/5/10/chartex" xmlns:cx5="http://schemas.microsoft.com/office/drawing/2016/5/11/chartex" xmlns:cx6="http://schemas.microsoft.com/office/drawing/2016/5/12/chartex" xmlns:cx7="http://schemas.microsoft.com/office/drawing/2016/5/13/chartex" xmlns:cx8="http://schemas.microsoft.com/office/drawing/2016/5/14/chartex" xmlns:mc="http://schemas.openxmlformats.org/markup-compatibility/2006" xmlns:aink="http://schemas.microsoft.com/office/drawing/2016/ink" xmlns:am3d="http://schemas.microsoft.com/office/drawing/2017/model3d" xmlns:o="urn:schemas-microsoft-com:office:office" xmlns:oel="http://schemas.microsoft.com/office/2019/extlst" xmlns:r="http://schemas.openxmlformats.org/officeDocument/2006/relationships" xmlns:m="http://schemas.openxmlformats.org/officeDocument/2006/math" xmlns:v="urn:schemas-microsoft-com:vml" xmlns:wp14="http://schemas.microsoft.com/office/word/2010/wordprocessingDrawing" xmlns:wp="http://schemas.openxmlformats.org/drawingml/2006/wordprocessingDrawing" xmlns:w10="urn:schemas-microsoft-com:office:word" xmlns:w="http://schemas.openxmlformats.org/wordprocessingml/2006/main" xmlns:w14="http://schemas.microsoft.com/office/word/2010/wordml" xmlns:w15="http://schemas.microsoft.com/office/word/2012/wordml" xmlns:w16cex="http://schemas.microsoft.com/office/word/2018/wordml/cex" xmlns:w16cid="http://schemas.microsoft.com/office/word/2016/wordml/cid" xmlns:w16="http://schemas.microsoft.com/office/word/2018/wordml" xmlns:w16du="http://schemas.microsoft.com/office/word/2023/wordml/word16du" xmlns:w16sdtdh="http://schemas.microsoft.com/office/word/2020/wordml/sdtdatahash" xmlns:w16sdtfl="http://schemas.microsoft.com/office/word/2024/wordml/sdtformatlock" xmlns:w16se="http://schemas.microsoft.com/office/word/2015/wordml/symex" xmlns:wpg="http://schemas.microsoft.com/office/word/2010/wordprocessingGroup" xmlns:wpi="http://schemas.microsoft.com/office/word/2010/wordprocessingInk" xmlns:wne="http://schemas.microsoft.com/office/word/2006/wordml" xmlns:wps="http://schemas.microsoft.com/office/word/2010/wordprocessingShape" mc:Ignorable="w14 w15 w16se w16cid w16 w16cex w16sdtdh w16sdtfl w16du wp14">
   <w:endnote w:type="separator" w:id="-1">
     <w:p>
       <w:r>
@@ -7384,17 +7356,17 @@
 </file>
 
 <file path=word/footer1.xml><?xml version="1.0" encoding="utf-8"?>
-<w:ftr xmlns:wpc="http://schemas.microsoft.com/office/word/2010/wordprocessingCanvas" xmlns:cx="http://schemas.microsoft.com/office/drawing/2014/chartex" xmlns:mc="http://schemas.openxmlformats.org/markup-compatibility/2006" xmlns:o="urn:schemas-microsoft-com:office:office" xmlns:r="http://schemas.openxmlformats.org/officeDocument/2006/relationships" xmlns:m="http://schemas.openxmlformats.org/officeDocument/2006/math" xmlns:v="urn:schemas-microsoft-com:vml" xmlns:wp14="http://schemas.microsoft.com/office/word/2010/wordprocessingDrawing" xmlns:wp="http://schemas.openxmlformats.org/drawingml/2006/wordprocessingDrawing" xmlns:w10="urn:schemas-microsoft-com:office:word" xmlns:w="http://schemas.openxmlformats.org/wordprocessingml/2006/main" xmlns:w14="http://schemas.microsoft.com/office/word/2010/wordml" xmlns:w15="http://schemas.microsoft.com/office/word/2012/wordml" xmlns:w16se="http://schemas.microsoft.com/office/word/2015/wordml/symex" xmlns:wpg="http://schemas.microsoft.com/office/word/2010/wordprocessingGroup" xmlns:wpi="http://schemas.microsoft.com/office/word/2010/wordprocessingInk" xmlns:wne="http://schemas.microsoft.com/office/word/2006/wordml" xmlns:wps="http://schemas.microsoft.com/office/word/2010/wordprocessingShape" mc:Ignorable="w14 w15 w16se wp14">
+<w:ftr xmlns:wpc="http://schemas.microsoft.com/office/word/2010/wordprocessingCanvas" xmlns:cx="http://schemas.microsoft.com/office/drawing/2014/chartex" xmlns:cx1="http://schemas.microsoft.com/office/drawing/2015/9/8/chartex" xmlns:cx2="http://schemas.microsoft.com/office/drawing/2015/10/21/chartex" xmlns:cx3="http://schemas.microsoft.com/office/drawing/2016/5/9/chartex" xmlns:cx4="http://schemas.microsoft.com/office/drawing/2016/5/10/chartex" xmlns:cx5="http://schemas.microsoft.com/office/drawing/2016/5/11/chartex" xmlns:cx6="http://schemas.microsoft.com/office/drawing/2016/5/12/chartex" xmlns:cx7="http://schemas.microsoft.com/office/drawing/2016/5/13/chartex" xmlns:cx8="http://schemas.microsoft.com/office/drawing/2016/5/14/chartex" xmlns:mc="http://schemas.openxmlformats.org/markup-compatibility/2006" xmlns:aink="http://schemas.microsoft.com/office/drawing/2016/ink" xmlns:am3d="http://schemas.microsoft.com/office/drawing/2017/model3d" xmlns:o="urn:schemas-microsoft-com:office:office" xmlns:oel="http://schemas.microsoft.com/office/2019/extlst" xmlns:r="http://schemas.openxmlformats.org/officeDocument/2006/relationships" xmlns:m="http://schemas.openxmlformats.org/officeDocument/2006/math" xmlns:v="urn:schemas-microsoft-com:vml" xmlns:wp14="http://schemas.microsoft.com/office/word/2010/wordprocessingDrawing" xmlns:wp="http://schemas.openxmlformats.org/drawingml/2006/wordprocessingDrawing" xmlns:w10="urn:schemas-microsoft-com:office:word" xmlns:w="http://schemas.openxmlformats.org/wordprocessingml/2006/main" xmlns:w14="http://schemas.microsoft.com/office/word/2010/wordml" xmlns:w15="http://schemas.microsoft.com/office/word/2012/wordml" xmlns:w16cex="http://schemas.microsoft.com/office/word/2018/wordml/cex" xmlns:w16cid="http://schemas.microsoft.com/office/word/2016/wordml/cid" xmlns:w16="http://schemas.microsoft.com/office/word/2018/wordml" xmlns:w16du="http://schemas.microsoft.com/office/word/2023/wordml/word16du" xmlns:w16sdtdh="http://schemas.microsoft.com/office/word/2020/wordml/sdtdatahash" xmlns:w16sdtfl="http://schemas.microsoft.com/office/word/2024/wordml/sdtformatlock" xmlns:w16se="http://schemas.microsoft.com/office/word/2015/wordml/symex" xmlns:wpg="http://schemas.microsoft.com/office/word/2010/wordprocessingGroup" xmlns:wpi="http://schemas.microsoft.com/office/word/2010/wordprocessingInk" xmlns:wne="http://schemas.microsoft.com/office/word/2006/wordml" xmlns:wps="http://schemas.microsoft.com/office/word/2010/wordprocessingShape" mc:Ignorable="w14 w15 w16se w16cid w16 w16cex w16sdtdh w16sdtfl w16du wp14">
   <w:p>
     <w:pPr>
-      <w:pStyle w:val="Fuzeile"/>
+      <w:pStyle w:val="ad"/>
     </w:pPr>
   </w:p>
 </w:ftr>
 </file>
 
 <file path=word/footer2.xml><?xml version="1.0" encoding="utf-8"?>
-<w:ftr xmlns:wpc="http://schemas.microsoft.com/office/word/2010/wordprocessingCanvas" xmlns:cx="http://schemas.microsoft.com/office/drawing/2014/chartex" xmlns:mc="http://schemas.openxmlformats.org/markup-compatibility/2006" xmlns:o="urn:schemas-microsoft-com:office:office" xmlns:r="http://schemas.openxmlformats.org/officeDocument/2006/relationships" xmlns:m="http://schemas.openxmlformats.org/officeDocument/2006/math" xmlns:v="urn:schemas-microsoft-com:vml" xmlns:wp14="http://schemas.microsoft.com/office/word/2010/wordprocessingDrawing" xmlns:wp="http://schemas.openxmlformats.org/drawingml/2006/wordprocessingDrawing" xmlns:w10="urn:schemas-microsoft-com:office:word" xmlns:w="http://schemas.openxmlformats.org/wordprocessingml/2006/main" xmlns:w14="http://schemas.microsoft.com/office/word/2010/wordml" xmlns:w15="http://schemas.microsoft.com/office/word/2012/wordml" xmlns:w16se="http://schemas.microsoft.com/office/word/2015/wordml/symex" xmlns:wpg="http://schemas.microsoft.com/office/word/2010/wordprocessingGroup" xmlns:wpi="http://schemas.microsoft.com/office/word/2010/wordprocessingInk" xmlns:wne="http://schemas.microsoft.com/office/word/2006/wordml" xmlns:wps="http://schemas.microsoft.com/office/word/2010/wordprocessingShape" mc:Ignorable="w14 w15 w16se wp14">
+<w:ftr xmlns:wpc="http://schemas.microsoft.com/office/word/2010/wordprocessingCanvas" xmlns:cx="http://schemas.microsoft.com/office/drawing/2014/chartex" xmlns:cx1="http://schemas.microsoft.com/office/drawing/2015/9/8/chartex" xmlns:cx2="http://schemas.microsoft.com/office/drawing/2015/10/21/chartex" xmlns:cx3="http://schemas.microsoft.com/office/drawing/2016/5/9/chartex" xmlns:cx4="http://schemas.microsoft.com/office/drawing/2016/5/10/chartex" xmlns:cx5="http://schemas.microsoft.com/office/drawing/2016/5/11/chartex" xmlns:cx6="http://schemas.microsoft.com/office/drawing/2016/5/12/chartex" xmlns:cx7="http://schemas.microsoft.com/office/drawing/2016/5/13/chartex" xmlns:cx8="http://schemas.microsoft.com/office/drawing/2016/5/14/chartex" xmlns:mc="http://schemas.openxmlformats.org/markup-compatibility/2006" xmlns:aink="http://schemas.microsoft.com/office/drawing/2016/ink" xmlns:am3d="http://schemas.microsoft.com/office/drawing/2017/model3d" xmlns:o="urn:schemas-microsoft-com:office:office" xmlns:oel="http://schemas.microsoft.com/office/2019/extlst" xmlns:r="http://schemas.openxmlformats.org/officeDocument/2006/relationships" xmlns:m="http://schemas.openxmlformats.org/officeDocument/2006/math" xmlns:v="urn:schemas-microsoft-com:vml" xmlns:wp14="http://schemas.microsoft.com/office/word/2010/wordprocessingDrawing" xmlns:wp="http://schemas.openxmlformats.org/drawingml/2006/wordprocessingDrawing" xmlns:w10="urn:schemas-microsoft-com:office:word" xmlns:w="http://schemas.openxmlformats.org/wordprocessingml/2006/main" xmlns:w14="http://schemas.microsoft.com/office/word/2010/wordml" xmlns:w15="http://schemas.microsoft.com/office/word/2012/wordml" xmlns:w16cex="http://schemas.microsoft.com/office/word/2018/wordml/cex" xmlns:w16cid="http://schemas.microsoft.com/office/word/2016/wordml/cid" xmlns:w16="http://schemas.microsoft.com/office/word/2018/wordml" xmlns:w16du="http://schemas.microsoft.com/office/word/2023/wordml/word16du" xmlns:w16sdtdh="http://schemas.microsoft.com/office/word/2020/wordml/sdtdatahash" xmlns:w16sdtfl="http://schemas.microsoft.com/office/word/2024/wordml/sdtformatlock" xmlns:w16se="http://schemas.microsoft.com/office/word/2015/wordml/symex" xmlns:wpg="http://schemas.microsoft.com/office/word/2010/wordprocessingGroup" xmlns:wpi="http://schemas.microsoft.com/office/word/2010/wordprocessingInk" xmlns:wne="http://schemas.microsoft.com/office/word/2006/wordml" xmlns:wps="http://schemas.microsoft.com/office/word/2010/wordprocessingShape" mc:Ignorable="w14 w15 w16se w16cid w16 w16cex w16sdtdh w16sdtfl w16du wp14">
   <w:sdt>
     <w:sdtPr>
       <w:id w:val="1537163423"/>
@@ -7403,11 +7375,10 @@
         <w:docPartUnique/>
       </w:docPartObj>
     </w:sdtPr>
-    <w:sdtEndPr/>
     <w:sdtContent>
       <w:p>
         <w:pPr>
-          <w:pStyle w:val="Fuzeile"/>
+          <w:pStyle w:val="ad"/>
           <w:jc w:val="center"/>
         </w:pPr>
         <w:r>
@@ -7434,24 +7405,24 @@
   </w:sdt>
   <w:p>
     <w:pPr>
-      <w:pStyle w:val="Fuzeile"/>
+      <w:pStyle w:val="ad"/>
     </w:pPr>
   </w:p>
 </w:ftr>
 </file>
 
 <file path=word/footer3.xml><?xml version="1.0" encoding="utf-8"?>
-<w:ftr xmlns:wpc="http://schemas.microsoft.com/office/word/2010/wordprocessingCanvas" xmlns:cx="http://schemas.microsoft.com/office/drawing/2014/chartex" xmlns:mc="http://schemas.openxmlformats.org/markup-compatibility/2006" xmlns:o="urn:schemas-microsoft-com:office:office" xmlns:r="http://schemas.openxmlformats.org/officeDocument/2006/relationships" xmlns:m="http://schemas.openxmlformats.org/officeDocument/2006/math" xmlns:v="urn:schemas-microsoft-com:vml" xmlns:wp14="http://schemas.microsoft.com/office/word/2010/wordprocessingDrawing" xmlns:wp="http://schemas.openxmlformats.org/drawingml/2006/wordprocessingDrawing" xmlns:w10="urn:schemas-microsoft-com:office:word" xmlns:w="http://schemas.openxmlformats.org/wordprocessingml/2006/main" xmlns:w14="http://schemas.microsoft.com/office/word/2010/wordml" xmlns:w15="http://schemas.microsoft.com/office/word/2012/wordml" xmlns:w16se="http://schemas.microsoft.com/office/word/2015/wordml/symex" xmlns:wpg="http://schemas.microsoft.com/office/word/2010/wordprocessingGroup" xmlns:wpi="http://schemas.microsoft.com/office/word/2010/wordprocessingInk" xmlns:wne="http://schemas.microsoft.com/office/word/2006/wordml" xmlns:wps="http://schemas.microsoft.com/office/word/2010/wordprocessingShape" mc:Ignorable="w14 w15 w16se wp14">
+<w:ftr xmlns:wpc="http://schemas.microsoft.com/office/word/2010/wordprocessingCanvas" xmlns:cx="http://schemas.microsoft.com/office/drawing/2014/chartex" xmlns:cx1="http://schemas.microsoft.com/office/drawing/2015/9/8/chartex" xmlns:cx2="http://schemas.microsoft.com/office/drawing/2015/10/21/chartex" xmlns:cx3="http://schemas.microsoft.com/office/drawing/2016/5/9/chartex" xmlns:cx4="http://schemas.microsoft.com/office/drawing/2016/5/10/chartex" xmlns:cx5="http://schemas.microsoft.com/office/drawing/2016/5/11/chartex" xmlns:cx6="http://schemas.microsoft.com/office/drawing/2016/5/12/chartex" xmlns:cx7="http://schemas.microsoft.com/office/drawing/2016/5/13/chartex" xmlns:cx8="http://schemas.microsoft.com/office/drawing/2016/5/14/chartex" xmlns:mc="http://schemas.openxmlformats.org/markup-compatibility/2006" xmlns:aink="http://schemas.microsoft.com/office/drawing/2016/ink" xmlns:am3d="http://schemas.microsoft.com/office/drawing/2017/model3d" xmlns:o="urn:schemas-microsoft-com:office:office" xmlns:oel="http://schemas.microsoft.com/office/2019/extlst" xmlns:r="http://schemas.openxmlformats.org/officeDocument/2006/relationships" xmlns:m="http://schemas.openxmlformats.org/officeDocument/2006/math" xmlns:v="urn:schemas-microsoft-com:vml" xmlns:wp14="http://schemas.microsoft.com/office/word/2010/wordprocessingDrawing" xmlns:wp="http://schemas.openxmlformats.org/drawingml/2006/wordprocessingDrawing" xmlns:w10="urn:schemas-microsoft-com:office:word" xmlns:w="http://schemas.openxmlformats.org/wordprocessingml/2006/main" xmlns:w14="http://schemas.microsoft.com/office/word/2010/wordml" xmlns:w15="http://schemas.microsoft.com/office/word/2012/wordml" xmlns:w16cex="http://schemas.microsoft.com/office/word/2018/wordml/cex" xmlns:w16cid="http://schemas.microsoft.com/office/word/2016/wordml/cid" xmlns:w16="http://schemas.microsoft.com/office/word/2018/wordml" xmlns:w16du="http://schemas.microsoft.com/office/word/2023/wordml/word16du" xmlns:w16sdtdh="http://schemas.microsoft.com/office/word/2020/wordml/sdtdatahash" xmlns:w16sdtfl="http://schemas.microsoft.com/office/word/2024/wordml/sdtformatlock" xmlns:w16se="http://schemas.microsoft.com/office/word/2015/wordml/symex" xmlns:wpg="http://schemas.microsoft.com/office/word/2010/wordprocessingGroup" xmlns:wpi="http://schemas.microsoft.com/office/word/2010/wordprocessingInk" xmlns:wne="http://schemas.microsoft.com/office/word/2006/wordml" xmlns:wps="http://schemas.microsoft.com/office/word/2010/wordprocessingShape" mc:Ignorable="w14 w15 w16se w16cid w16 w16cex w16sdtdh w16sdtfl w16du wp14">
   <w:p>
     <w:pPr>
-      <w:pStyle w:val="Fuzeile"/>
+      <w:pStyle w:val="ad"/>
     </w:pPr>
   </w:p>
 </w:ftr>
 </file>
 
 <file path=word/footnotes.xml><?xml version="1.0" encoding="utf-8"?>
-<w:footnotes xmlns:wpc="http://schemas.microsoft.com/office/word/2010/wordprocessingCanvas" xmlns:cx="http://schemas.microsoft.com/office/drawing/2014/chartex" xmlns:mc="http://schemas.openxmlformats.org/markup-compatibility/2006" xmlns:o="urn:schemas-microsoft-com:office:office" xmlns:r="http://schemas.openxmlformats.org/officeDocument/2006/relationships" xmlns:m="http://schemas.openxmlformats.org/officeDocument/2006/math" xmlns:v="urn:schemas-microsoft-com:vml" xmlns:wp14="http://schemas.microsoft.com/office/word/2010/wordprocessingDrawing" xmlns:wp="http://schemas.openxmlformats.org/drawingml/2006/wordprocessingDrawing" xmlns:w10="urn:schemas-microsoft-com:office:word" xmlns:w="http://schemas.openxmlformats.org/wordprocessingml/2006/main" xmlns:w14="http://schemas.microsoft.com/office/word/2010/wordml" xmlns:w15="http://schemas.microsoft.com/office/word/2012/wordml" xmlns:w16se="http://schemas.microsoft.com/office/word/2015/wordml/symex" xmlns:wpg="http://schemas.microsoft.com/office/word/2010/wordprocessingGroup" xmlns:wpi="http://schemas.microsoft.com/office/word/2010/wordprocessingInk" xmlns:wne="http://schemas.microsoft.com/office/word/2006/wordml" xmlns:wps="http://schemas.microsoft.com/office/word/2010/wordprocessingShape" mc:Ignorable="w14 w15 w16se wp14">
+<w:footnotes xmlns:wpc="http://schemas.microsoft.com/office/word/2010/wordprocessingCanvas" xmlns:cx="http://schemas.microsoft.com/office/drawing/2014/chartex" xmlns:cx1="http://schemas.microsoft.com/office/drawing/2015/9/8/chartex" xmlns:cx2="http://schemas.microsoft.com/office/drawing/2015/10/21/chartex" xmlns:cx3="http://schemas.microsoft.com/office/drawing/2016/5/9/chartex" xmlns:cx4="http://schemas.microsoft.com/office/drawing/2016/5/10/chartex" xmlns:cx5="http://schemas.microsoft.com/office/drawing/2016/5/11/chartex" xmlns:cx6="http://schemas.microsoft.com/office/drawing/2016/5/12/chartex" xmlns:cx7="http://schemas.microsoft.com/office/drawing/2016/5/13/chartex" xmlns:cx8="http://schemas.microsoft.com/office/drawing/2016/5/14/chartex" xmlns:mc="http://schemas.openxmlformats.org/markup-compatibility/2006" xmlns:aink="http://schemas.microsoft.com/office/drawing/2016/ink" xmlns:am3d="http://schemas.microsoft.com/office/drawing/2017/model3d" xmlns:o="urn:schemas-microsoft-com:office:office" xmlns:oel="http://schemas.microsoft.com/office/2019/extlst" xmlns:r="http://schemas.openxmlformats.org/officeDocument/2006/relationships" xmlns:m="http://schemas.openxmlformats.org/officeDocument/2006/math" xmlns:v="urn:schemas-microsoft-com:vml" xmlns:wp14="http://schemas.microsoft.com/office/word/2010/wordprocessingDrawing" xmlns:wp="http://schemas.openxmlformats.org/drawingml/2006/wordprocessingDrawing" xmlns:w10="urn:schemas-microsoft-com:office:word" xmlns:w="http://schemas.openxmlformats.org/wordprocessingml/2006/main" xmlns:w14="http://schemas.microsoft.com/office/word/2010/wordml" xmlns:w15="http://schemas.microsoft.com/office/word/2012/wordml" xmlns:w16cex="http://schemas.microsoft.com/office/word/2018/wordml/cex" xmlns:w16cid="http://schemas.microsoft.com/office/word/2016/wordml/cid" xmlns:w16="http://schemas.microsoft.com/office/word/2018/wordml" xmlns:w16du="http://schemas.microsoft.com/office/word/2023/wordml/word16du" xmlns:w16sdtdh="http://schemas.microsoft.com/office/word/2020/wordml/sdtdatahash" xmlns:w16sdtfl="http://schemas.microsoft.com/office/word/2024/wordml/sdtformatlock" xmlns:w16se="http://schemas.microsoft.com/office/word/2015/wordml/symex" xmlns:wpg="http://schemas.microsoft.com/office/word/2010/wordprocessingGroup" xmlns:wpi="http://schemas.microsoft.com/office/word/2010/wordprocessingInk" xmlns:wne="http://schemas.microsoft.com/office/word/2006/wordml" xmlns:wps="http://schemas.microsoft.com/office/word/2010/wordprocessingShape" mc:Ignorable="w14 w15 w16se w16cid w16 w16cex w16sdtdh w16sdtfl w16du wp14">
   <w:footnote w:type="separator" w:id="-1">
     <w:p>
       <w:r>
@@ -7470,37 +7441,37 @@
 </file>
 
 <file path=word/header1.xml><?xml version="1.0" encoding="utf-8"?>
-<w:hdr xmlns:wpc="http://schemas.microsoft.com/office/word/2010/wordprocessingCanvas" xmlns:cx="http://schemas.microsoft.com/office/drawing/2014/chartex" xmlns:mc="http://schemas.openxmlformats.org/markup-compatibility/2006" xmlns:o="urn:schemas-microsoft-com:office:office" xmlns:r="http://schemas.openxmlformats.org/officeDocument/2006/relationships" xmlns:m="http://schemas.openxmlformats.org/officeDocument/2006/math" xmlns:v="urn:schemas-microsoft-com:vml" xmlns:wp14="http://schemas.microsoft.com/office/word/2010/wordprocessingDrawing" xmlns:wp="http://schemas.openxmlformats.org/drawingml/2006/wordprocessingDrawing" xmlns:w10="urn:schemas-microsoft-com:office:word" xmlns:w="http://schemas.openxmlformats.org/wordprocessingml/2006/main" xmlns:w14="http://schemas.microsoft.com/office/word/2010/wordml" xmlns:w15="http://schemas.microsoft.com/office/word/2012/wordml" xmlns:w16se="http://schemas.microsoft.com/office/word/2015/wordml/symex" xmlns:wpg="http://schemas.microsoft.com/office/word/2010/wordprocessingGroup" xmlns:wpi="http://schemas.microsoft.com/office/word/2010/wordprocessingInk" xmlns:wne="http://schemas.microsoft.com/office/word/2006/wordml" xmlns:wps="http://schemas.microsoft.com/office/word/2010/wordprocessingShape" mc:Ignorable="w14 w15 w16se wp14">
+<w:hdr xmlns:wpc="http://schemas.microsoft.com/office/word/2010/wordprocessingCanvas" xmlns:cx="http://schemas.microsoft.com/office/drawing/2014/chartex" xmlns:cx1="http://schemas.microsoft.com/office/drawing/2015/9/8/chartex" xmlns:cx2="http://schemas.microsoft.com/office/drawing/2015/10/21/chartex" xmlns:cx3="http://schemas.microsoft.com/office/drawing/2016/5/9/chartex" xmlns:cx4="http://schemas.microsoft.com/office/drawing/2016/5/10/chartex" xmlns:cx5="http://schemas.microsoft.com/office/drawing/2016/5/11/chartex" xmlns:cx6="http://schemas.microsoft.com/office/drawing/2016/5/12/chartex" xmlns:cx7="http://schemas.microsoft.com/office/drawing/2016/5/13/chartex" xmlns:cx8="http://schemas.microsoft.com/office/drawing/2016/5/14/chartex" xmlns:mc="http://schemas.openxmlformats.org/markup-compatibility/2006" xmlns:aink="http://schemas.microsoft.com/office/drawing/2016/ink" xmlns:am3d="http://schemas.microsoft.com/office/drawing/2017/model3d" xmlns:o="urn:schemas-microsoft-com:office:office" xmlns:oel="http://schemas.microsoft.com/office/2019/extlst" xmlns:r="http://schemas.openxmlformats.org/officeDocument/2006/relationships" xmlns:m="http://schemas.openxmlformats.org/officeDocument/2006/math" xmlns:v="urn:schemas-microsoft-com:vml" xmlns:wp14="http://schemas.microsoft.com/office/word/2010/wordprocessingDrawing" xmlns:wp="http://schemas.openxmlformats.org/drawingml/2006/wordprocessingDrawing" xmlns:w10="urn:schemas-microsoft-com:office:word" xmlns:w="http://schemas.openxmlformats.org/wordprocessingml/2006/main" xmlns:w14="http://schemas.microsoft.com/office/word/2010/wordml" xmlns:w15="http://schemas.microsoft.com/office/word/2012/wordml" xmlns:w16cex="http://schemas.microsoft.com/office/word/2018/wordml/cex" xmlns:w16cid="http://schemas.microsoft.com/office/word/2016/wordml/cid" xmlns:w16="http://schemas.microsoft.com/office/word/2018/wordml" xmlns:w16du="http://schemas.microsoft.com/office/word/2023/wordml/word16du" xmlns:w16sdtdh="http://schemas.microsoft.com/office/word/2020/wordml/sdtdatahash" xmlns:w16sdtfl="http://schemas.microsoft.com/office/word/2024/wordml/sdtformatlock" xmlns:w16se="http://schemas.microsoft.com/office/word/2015/wordml/symex" xmlns:wpg="http://schemas.microsoft.com/office/word/2010/wordprocessingGroup" xmlns:wpi="http://schemas.microsoft.com/office/word/2010/wordprocessingInk" xmlns:wne="http://schemas.microsoft.com/office/word/2006/wordml" xmlns:wps="http://schemas.microsoft.com/office/word/2010/wordprocessingShape" mc:Ignorable="w14 w15 w16se w16cid w16 w16cex w16sdtdh w16sdtfl w16du wp14">
   <w:p>
     <w:pPr>
-      <w:pStyle w:val="Kopfzeile"/>
+      <w:pStyle w:val="ab"/>
     </w:pPr>
   </w:p>
 </w:hdr>
 </file>
 
 <file path=word/header2.xml><?xml version="1.0" encoding="utf-8"?>
-<w:hdr xmlns:wpc="http://schemas.microsoft.com/office/word/2010/wordprocessingCanvas" xmlns:cx="http://schemas.microsoft.com/office/drawing/2014/chartex" xmlns:mc="http://schemas.openxmlformats.org/markup-compatibility/2006" xmlns:o="urn:schemas-microsoft-com:office:office" xmlns:r="http://schemas.openxmlformats.org/officeDocument/2006/relationships" xmlns:m="http://schemas.openxmlformats.org/officeDocument/2006/math" xmlns:v="urn:schemas-microsoft-com:vml" xmlns:wp14="http://schemas.microsoft.com/office/word/2010/wordprocessingDrawing" xmlns:wp="http://schemas.openxmlformats.org/drawingml/2006/wordprocessingDrawing" xmlns:w10="urn:schemas-microsoft-com:office:word" xmlns:w="http://schemas.openxmlformats.org/wordprocessingml/2006/main" xmlns:w14="http://schemas.microsoft.com/office/word/2010/wordml" xmlns:w15="http://schemas.microsoft.com/office/word/2012/wordml" xmlns:w16se="http://schemas.microsoft.com/office/word/2015/wordml/symex" xmlns:wpg="http://schemas.microsoft.com/office/word/2010/wordprocessingGroup" xmlns:wpi="http://schemas.microsoft.com/office/word/2010/wordprocessingInk" xmlns:wne="http://schemas.microsoft.com/office/word/2006/wordml" xmlns:wps="http://schemas.microsoft.com/office/word/2010/wordprocessingShape" mc:Ignorable="w14 w15 w16se wp14">
+<w:hdr xmlns:wpc="http://schemas.microsoft.com/office/word/2010/wordprocessingCanvas" xmlns:cx="http://schemas.microsoft.com/office/drawing/2014/chartex" xmlns:cx1="http://schemas.microsoft.com/office/drawing/2015/9/8/chartex" xmlns:cx2="http://schemas.microsoft.com/office/drawing/2015/10/21/chartex" xmlns:cx3="http://schemas.microsoft.com/office/drawing/2016/5/9/chartex" xmlns:cx4="http://schemas.microsoft.com/office/drawing/2016/5/10/chartex" xmlns:cx5="http://schemas.microsoft.com/office/drawing/2016/5/11/chartex" xmlns:cx6="http://schemas.microsoft.com/office/drawing/2016/5/12/chartex" xmlns:cx7="http://schemas.microsoft.com/office/drawing/2016/5/13/chartex" xmlns:cx8="http://schemas.microsoft.com/office/drawing/2016/5/14/chartex" xmlns:mc="http://schemas.openxmlformats.org/markup-compatibility/2006" xmlns:aink="http://schemas.microsoft.com/office/drawing/2016/ink" xmlns:am3d="http://schemas.microsoft.com/office/drawing/2017/model3d" xmlns:o="urn:schemas-microsoft-com:office:office" xmlns:oel="http://schemas.microsoft.com/office/2019/extlst" xmlns:r="http://schemas.openxmlformats.org/officeDocument/2006/relationships" xmlns:m="http://schemas.openxmlformats.org/officeDocument/2006/math" xmlns:v="urn:schemas-microsoft-com:vml" xmlns:wp14="http://schemas.microsoft.com/office/word/2010/wordprocessingDrawing" xmlns:wp="http://schemas.openxmlformats.org/drawingml/2006/wordprocessingDrawing" xmlns:w10="urn:schemas-microsoft-com:office:word" xmlns:w="http://schemas.openxmlformats.org/wordprocessingml/2006/main" xmlns:w14="http://schemas.microsoft.com/office/word/2010/wordml" xmlns:w15="http://schemas.microsoft.com/office/word/2012/wordml" xmlns:w16cex="http://schemas.microsoft.com/office/word/2018/wordml/cex" xmlns:w16cid="http://schemas.microsoft.com/office/word/2016/wordml/cid" xmlns:w16="http://schemas.microsoft.com/office/word/2018/wordml" xmlns:w16du="http://schemas.microsoft.com/office/word/2023/wordml/word16du" xmlns:w16sdtdh="http://schemas.microsoft.com/office/word/2020/wordml/sdtdatahash" xmlns:w16sdtfl="http://schemas.microsoft.com/office/word/2024/wordml/sdtformatlock" xmlns:w16se="http://schemas.microsoft.com/office/word/2015/wordml/symex" xmlns:wpg="http://schemas.microsoft.com/office/word/2010/wordprocessingGroup" xmlns:wpi="http://schemas.microsoft.com/office/word/2010/wordprocessingInk" xmlns:wne="http://schemas.microsoft.com/office/word/2006/wordml" xmlns:wps="http://schemas.microsoft.com/office/word/2010/wordprocessingShape" mc:Ignorable="w14 w15 w16se w16cid w16 w16cex w16sdtdh w16sdtfl w16du wp14">
   <w:p>
     <w:pPr>
-      <w:pStyle w:val="Kopfzeile"/>
+      <w:pStyle w:val="ab"/>
     </w:pPr>
   </w:p>
 </w:hdr>
 </file>
 
 <file path=word/header3.xml><?xml version="1.0" encoding="utf-8"?>
-<w:hdr xmlns:wpc="http://schemas.microsoft.com/office/word/2010/wordprocessingCanvas" xmlns:cx="http://schemas.microsoft.com/office/drawing/2014/chartex" xmlns:mc="http://schemas.openxmlformats.org/markup-compatibility/2006" xmlns:o="urn:schemas-microsoft-com:office:office" xmlns:r="http://schemas.openxmlformats.org/officeDocument/2006/relationships" xmlns:m="http://schemas.openxmlformats.org/officeDocument/2006/math" xmlns:v="urn:schemas-microsoft-com:vml" xmlns:wp14="http://schemas.microsoft.com/office/word/2010/wordprocessingDrawing" xmlns:wp="http://schemas.openxmlformats.org/drawingml/2006/wordprocessingDrawing" xmlns:w10="urn:schemas-microsoft-com:office:word" xmlns:w="http://schemas.openxmlformats.org/wordprocessingml/2006/main" xmlns:w14="http://schemas.microsoft.com/office/word/2010/wordml" xmlns:w15="http://schemas.microsoft.com/office/word/2012/wordml" xmlns:w16se="http://schemas.microsoft.com/office/word/2015/wordml/symex" xmlns:wpg="http://schemas.microsoft.com/office/word/2010/wordprocessingGroup" xmlns:wpi="http://schemas.microsoft.com/office/word/2010/wordprocessingInk" xmlns:wne="http://schemas.microsoft.com/office/word/2006/wordml" xmlns:wps="http://schemas.microsoft.com/office/word/2010/wordprocessingShape" mc:Ignorable="w14 w15 w16se wp14">
+<w:hdr xmlns:wpc="http://schemas.microsoft.com/office/word/2010/wordprocessingCanvas" xmlns:cx="http://schemas.microsoft.com/office/drawing/2014/chartex" xmlns:cx1="http://schemas.microsoft.com/office/drawing/2015/9/8/chartex" xmlns:cx2="http://schemas.microsoft.com/office/drawing/2015/10/21/chartex" xmlns:cx3="http://schemas.microsoft.com/office/drawing/2016/5/9/chartex" xmlns:cx4="http://schemas.microsoft.com/office/drawing/2016/5/10/chartex" xmlns:cx5="http://schemas.microsoft.com/office/drawing/2016/5/11/chartex" xmlns:cx6="http://schemas.microsoft.com/office/drawing/2016/5/12/chartex" xmlns:cx7="http://schemas.microsoft.com/office/drawing/2016/5/13/chartex" xmlns:cx8="http://schemas.microsoft.com/office/drawing/2016/5/14/chartex" xmlns:mc="http://schemas.openxmlformats.org/markup-compatibility/2006" xmlns:aink="http://schemas.microsoft.com/office/drawing/2016/ink" xmlns:am3d="http://schemas.microsoft.com/office/drawing/2017/model3d" xmlns:o="urn:schemas-microsoft-com:office:office" xmlns:oel="http://schemas.microsoft.com/office/2019/extlst" xmlns:r="http://schemas.openxmlformats.org/officeDocument/2006/relationships" xmlns:m="http://schemas.openxmlformats.org/officeDocument/2006/math" xmlns:v="urn:schemas-microsoft-com:vml" xmlns:wp14="http://schemas.microsoft.com/office/word/2010/wordprocessingDrawing" xmlns:wp="http://schemas.openxmlformats.org/drawingml/2006/wordprocessingDrawing" xmlns:w10="urn:schemas-microsoft-com:office:word" xmlns:w="http://schemas.openxmlformats.org/wordprocessingml/2006/main" xmlns:w14="http://schemas.microsoft.com/office/word/2010/wordml" xmlns:w15="http://schemas.microsoft.com/office/word/2012/wordml" xmlns:w16cex="http://schemas.microsoft.com/office/word/2018/wordml/cex" xmlns:w16cid="http://schemas.microsoft.com/office/word/2016/wordml/cid" xmlns:w16="http://schemas.microsoft.com/office/word/2018/wordml" xmlns:w16du="http://schemas.microsoft.com/office/word/2023/wordml/word16du" xmlns:w16sdtdh="http://schemas.microsoft.com/office/word/2020/wordml/sdtdatahash" xmlns:w16sdtfl="http://schemas.microsoft.com/office/word/2024/wordml/sdtformatlock" xmlns:w16se="http://schemas.microsoft.com/office/word/2015/wordml/symex" xmlns:wpg="http://schemas.microsoft.com/office/word/2010/wordprocessingGroup" xmlns:wpi="http://schemas.microsoft.com/office/word/2010/wordprocessingInk" xmlns:wne="http://schemas.microsoft.com/office/word/2006/wordml" xmlns:wps="http://schemas.microsoft.com/office/word/2010/wordprocessingShape" mc:Ignorable="w14 w15 w16se w16cid w16 w16cex w16sdtdh w16sdtfl w16du wp14">
   <w:p>
     <w:pPr>
-      <w:pStyle w:val="Kopfzeile"/>
+      <w:pStyle w:val="ab"/>
     </w:pPr>
   </w:p>
 </w:hdr>
 </file>
 
 <file path=word/numbering.xml><?xml version="1.0" encoding="utf-8"?>
-<w:numbering xmlns:wpc="http://schemas.microsoft.com/office/word/2010/wordprocessingCanvas" xmlns:cx="http://schemas.microsoft.com/office/drawing/2014/chartex" xmlns:mc="http://schemas.openxmlformats.org/markup-compatibility/2006" xmlns:o="urn:schemas-microsoft-com:office:office" xmlns:r="http://schemas.openxmlformats.org/officeDocument/2006/relationships" xmlns:m="http://schemas.openxmlformats.org/officeDocument/2006/math" xmlns:v="urn:schemas-microsoft-com:vml" xmlns:wp14="http://schemas.microsoft.com/office/word/2010/wordprocessingDrawing" xmlns:wp="http://schemas.openxmlformats.org/drawingml/2006/wordprocessingDrawing" xmlns:w10="urn:schemas-microsoft-com:office:word" xmlns:w="http://schemas.openxmlformats.org/wordprocessingml/2006/main" xmlns:w14="http://schemas.microsoft.com/office/word/2010/wordml" xmlns:w15="http://schemas.microsoft.com/office/word/2012/wordml" xmlns:w16se="http://schemas.microsoft.com/office/word/2015/wordml/symex" xmlns:wpg="http://schemas.microsoft.com/office/word/2010/wordprocessingGroup" xmlns:wpi="http://schemas.microsoft.com/office/word/2010/wordprocessingInk" xmlns:wne="http://schemas.microsoft.com/office/word/2006/wordml" xmlns:wps="http://schemas.microsoft.com/office/word/2010/wordprocessingShape" mc:Ignorable="w14 w15 w16se wp14">
+<w:numbering xmlns:wpc="http://schemas.microsoft.com/office/word/2010/wordprocessingCanvas" xmlns:cx="http://schemas.microsoft.com/office/drawing/2014/chartex" xmlns:cx1="http://schemas.microsoft.com/office/drawing/2015/9/8/chartex" xmlns:cx2="http://schemas.microsoft.com/office/drawing/2015/10/21/chartex" xmlns:cx3="http://schemas.microsoft.com/office/drawing/2016/5/9/chartex" xmlns:cx4="http://schemas.microsoft.com/office/drawing/2016/5/10/chartex" xmlns:cx5="http://schemas.microsoft.com/office/drawing/2016/5/11/chartex" xmlns:cx6="http://schemas.microsoft.com/office/drawing/2016/5/12/chartex" xmlns:cx7="http://schemas.microsoft.com/office/drawing/2016/5/13/chartex" xmlns:cx8="http://schemas.microsoft.com/office/drawing/2016/5/14/chartex" xmlns:mc="http://schemas.openxmlformats.org/markup-compatibility/2006" xmlns:aink="http://schemas.microsoft.com/office/drawing/2016/ink" xmlns:am3d="http://schemas.microsoft.com/office/drawing/2017/model3d" xmlns:o="urn:schemas-microsoft-com:office:office" xmlns:oel="http://schemas.microsoft.com/office/2019/extlst" xmlns:r="http://schemas.openxmlformats.org/officeDocument/2006/relationships" xmlns:m="http://schemas.openxmlformats.org/officeDocument/2006/math" xmlns:v="urn:schemas-microsoft-com:vml" xmlns:wp14="http://schemas.microsoft.com/office/word/2010/wordprocessingDrawing" xmlns:wp="http://schemas.openxmlformats.org/drawingml/2006/wordprocessingDrawing" xmlns:w10="urn:schemas-microsoft-com:office:word" xmlns:w="http://schemas.openxmlformats.org/wordprocessingml/2006/main" xmlns:w14="http://schemas.microsoft.com/office/word/2010/wordml" xmlns:w15="http://schemas.microsoft.com/office/word/2012/wordml" xmlns:w16cex="http://schemas.microsoft.com/office/word/2018/wordml/cex" xmlns:w16cid="http://schemas.microsoft.com/office/word/2016/wordml/cid" xmlns:w16="http://schemas.microsoft.com/office/word/2018/wordml" xmlns:w16du="http://schemas.microsoft.com/office/word/2023/wordml/word16du" xmlns:w16sdtdh="http://schemas.microsoft.com/office/word/2020/wordml/sdtdatahash" xmlns:w16sdtfl="http://schemas.microsoft.com/office/word/2024/wordml/sdtformatlock" xmlns:w16se="http://schemas.microsoft.com/office/word/2015/wordml/symex" xmlns:wpg="http://schemas.microsoft.com/office/word/2010/wordprocessingGroup" xmlns:wpi="http://schemas.microsoft.com/office/word/2010/wordprocessingInk" xmlns:wne="http://schemas.microsoft.com/office/word/2006/wordml" xmlns:wps="http://schemas.microsoft.com/office/word/2010/wordprocessingShape" mc:Ignorable="w14 w15 w16se w16cid w16 w16cex w16sdtdh w16sdtfl w16du wp14">
   <w:numPicBullet w:numPicBulletId="0">
     <w:pict>
       <v:shapetype id="_x0000_t75" coordsize="21600,21600" o:spt="75" o:preferrelative="t" path="m@4@5l@4@11@9@11@9@5xe" filled="f" stroked="f">
@@ -7522,21 +7493,21 @@
         <v:path o:extrusionok="f" gradientshapeok="t" o:connecttype="rect"/>
         <o:lock v:ext="edit" aspectratio="t"/>
       </v:shapetype>
-      <v:shape id="_x0000_i1035" type="#_x0000_t75" alt="Important_icon" style="width:597pt;height:597pt;visibility:visible;mso-wrap-style:square" o:bullet="t">
+      <v:shape id="_x0000_i1047" type="#_x0000_t75" alt="Important_icon" style="width:597.1pt;height:597.1pt;visibility:visible;mso-wrap-style:square" o:bullet="t">
         <v:imagedata r:id="rId1" o:title="Important_icon"/>
       </v:shape>
     </w:pict>
   </w:numPicBullet>
   <w:numPicBullet w:numPicBulletId="1">
     <w:pict>
-      <v:shape id="_x0000_i1036" type="#_x0000_t75" style="width:597pt;height:596.4pt" o:bullet="t">
+      <v:shape id="_x0000_i1048" type="#_x0000_t75" style="width:597.1pt;height:596.35pt" o:bullet="t">
         <v:imagedata r:id="rId2" o:title="Information_icon"/>
       </v:shape>
     </w:pict>
   </w:numPicBullet>
   <w:numPicBullet w:numPicBulletId="2">
     <w:pict>
-      <v:shape id="_x0000_i1037" type="#_x0000_t75" alt="Workflow_icon" style="width:158.4pt;height:158.4pt;visibility:visible;mso-wrap-style:square" o:bullet="t">
+      <v:shape id="_x0000_i1049" type="#_x0000_t75" alt="Workflow_icon" style="width:158.55pt;height:158.55pt;visibility:visible;mso-wrap-style:square" o:bullet="t">
         <v:imagedata r:id="rId3" o:title="Workflow_icon"/>
       </v:shape>
     </w:pict>
@@ -8713,7 +8684,7 @@
     <w:lvl w:ilvl="1">
       <w:start w:val="1"/>
       <w:numFmt w:val="decimal"/>
-      <w:pStyle w:val="berschrift2"/>
+      <w:pStyle w:val="2"/>
       <w:lvlText w:val="%1.%2"/>
       <w:lvlJc w:val="left"/>
       <w:pPr>
@@ -8726,7 +8697,7 @@
     <w:lvl w:ilvl="2">
       <w:start w:val="1"/>
       <w:numFmt w:val="decimal"/>
-      <w:pStyle w:val="berschrift3"/>
+      <w:pStyle w:val="3"/>
       <w:lvlText w:val="%1.%2.%3"/>
       <w:lvlJc w:val="left"/>
       <w:pPr>
@@ -8739,7 +8710,7 @@
     <w:lvl w:ilvl="3">
       <w:start w:val="1"/>
       <w:numFmt w:val="decimal"/>
-      <w:pStyle w:val="berschrift4"/>
+      <w:pStyle w:val="4"/>
       <w:lvlText w:val="%1.%2.%3.%4"/>
       <w:lvlJc w:val="left"/>
       <w:pPr>
@@ -8752,7 +8723,7 @@
     <w:lvl w:ilvl="4">
       <w:start w:val="1"/>
       <w:numFmt w:val="decimal"/>
-      <w:pStyle w:val="berschrift5"/>
+      <w:pStyle w:val="5"/>
       <w:lvlText w:val="%1.%2.%3.%4.%5"/>
       <w:lvlJc w:val="left"/>
       <w:pPr>
@@ -8765,7 +8736,7 @@
     <w:lvl w:ilvl="5">
       <w:start w:val="1"/>
       <w:numFmt w:val="decimal"/>
-      <w:pStyle w:val="berschrift6"/>
+      <w:pStyle w:val="6"/>
       <w:lvlText w:val="%1.%2.%3.%4.%5.%6"/>
       <w:lvlJc w:val="left"/>
       <w:pPr>
@@ -8778,7 +8749,7 @@
     <w:lvl w:ilvl="6">
       <w:start w:val="1"/>
       <w:numFmt w:val="decimal"/>
-      <w:pStyle w:val="berschrift7"/>
+      <w:pStyle w:val="7"/>
       <w:lvlText w:val="%1.%2.%3.%4.%5.%6.%7"/>
       <w:lvlJc w:val="left"/>
       <w:pPr>
@@ -8791,7 +8762,7 @@
     <w:lvl w:ilvl="7">
       <w:start w:val="1"/>
       <w:numFmt w:val="decimal"/>
-      <w:pStyle w:val="berschrift8"/>
+      <w:pStyle w:val="8"/>
       <w:lvlText w:val="%1.%2.%3.%4.%5.%6.%7.%8"/>
       <w:lvlJc w:val="left"/>
       <w:pPr>
@@ -8804,7 +8775,7 @@
     <w:lvl w:ilvl="8">
       <w:start w:val="1"/>
       <w:numFmt w:val="decimal"/>
-      <w:pStyle w:val="berschrift9"/>
+      <w:pStyle w:val="9"/>
       <w:lvlText w:val="%1.%2.%3.%4.%5.%6.%7.%8.%9"/>
       <w:lvlJc w:val="left"/>
       <w:pPr>
@@ -9469,64 +9440,64 @@
       </w:rPr>
     </w:lvl>
   </w:abstractNum>
-  <w:num w:numId="1">
+  <w:num w:numId="1" w16cid:durableId="1641575882">
     <w:abstractNumId w:val="1"/>
   </w:num>
-  <w:num w:numId="2">
+  <w:num w:numId="2" w16cid:durableId="625431960">
     <w:abstractNumId w:val="12"/>
   </w:num>
-  <w:num w:numId="3">
+  <w:num w:numId="3" w16cid:durableId="984623352">
     <w:abstractNumId w:val="13"/>
   </w:num>
-  <w:num w:numId="4">
+  <w:num w:numId="4" w16cid:durableId="229538496">
     <w:abstractNumId w:val="18"/>
   </w:num>
-  <w:num w:numId="5">
+  <w:num w:numId="5" w16cid:durableId="1971546116">
     <w:abstractNumId w:val="17"/>
   </w:num>
-  <w:num w:numId="6">
+  <w:num w:numId="6" w16cid:durableId="11079391">
     <w:abstractNumId w:val="2"/>
   </w:num>
-  <w:num w:numId="7">
+  <w:num w:numId="7" w16cid:durableId="2031567598">
     <w:abstractNumId w:val="5"/>
   </w:num>
-  <w:num w:numId="8">
+  <w:num w:numId="8" w16cid:durableId="2039088207">
     <w:abstractNumId w:val="0"/>
   </w:num>
-  <w:num w:numId="9">
+  <w:num w:numId="9" w16cid:durableId="56561503">
     <w:abstractNumId w:val="15"/>
   </w:num>
-  <w:num w:numId="10">
+  <w:num w:numId="10" w16cid:durableId="14427610">
     <w:abstractNumId w:val="4"/>
   </w:num>
-  <w:num w:numId="11">
+  <w:num w:numId="11" w16cid:durableId="776413433">
     <w:abstractNumId w:val="10"/>
   </w:num>
-  <w:num w:numId="12">
+  <w:num w:numId="12" w16cid:durableId="211305654">
     <w:abstractNumId w:val="16"/>
   </w:num>
-  <w:num w:numId="13">
+  <w:num w:numId="13" w16cid:durableId="233861568">
     <w:abstractNumId w:val="8"/>
   </w:num>
-  <w:num w:numId="14">
+  <w:num w:numId="14" w16cid:durableId="375159952">
     <w:abstractNumId w:val="3"/>
   </w:num>
-  <w:num w:numId="15">
+  <w:num w:numId="15" w16cid:durableId="2088455720">
     <w:abstractNumId w:val="14"/>
   </w:num>
-  <w:num w:numId="16">
+  <w:num w:numId="16" w16cid:durableId="389227517">
     <w:abstractNumId w:val="19"/>
   </w:num>
-  <w:num w:numId="17">
+  <w:num w:numId="17" w16cid:durableId="1471287565">
     <w:abstractNumId w:val="9"/>
   </w:num>
-  <w:num w:numId="18">
+  <w:num w:numId="18" w16cid:durableId="1649359479">
     <w:abstractNumId w:val="11"/>
   </w:num>
-  <w:num w:numId="19">
+  <w:num w:numId="19" w16cid:durableId="1801873662">
     <w:abstractNumId w:val="7"/>
   </w:num>
-  <w:num w:numId="20">
+  <w:num w:numId="20" w16cid:durableId="506286359">
     <w:abstractNumId w:val="6"/>
   </w:num>
   <w:numIdMacAtCleanup w:val="19"/>
@@ -9534,7 +9505,7 @@
 </file>
 
 <file path=word/styles.xml><?xml version="1.0" encoding="utf-8"?>
-<w:styles xmlns:mc="http://schemas.openxmlformats.org/markup-compatibility/2006" xmlns:r="http://schemas.openxmlformats.org/officeDocument/2006/relationships" xmlns:w="http://schemas.openxmlformats.org/wordprocessingml/2006/main" xmlns:w14="http://schemas.microsoft.com/office/word/2010/wordml" xmlns:w15="http://schemas.microsoft.com/office/word/2012/wordml" xmlns:w16se="http://schemas.microsoft.com/office/word/2015/wordml/symex" mc:Ignorable="w14 w15 w16se">
+<w:styles xmlns:mc="http://schemas.openxmlformats.org/markup-compatibility/2006" xmlns:r="http://schemas.openxmlformats.org/officeDocument/2006/relationships" xmlns:w="http://schemas.openxmlformats.org/wordprocessingml/2006/main" xmlns:w14="http://schemas.microsoft.com/office/word/2010/wordml" xmlns:w15="http://schemas.microsoft.com/office/word/2012/wordml" xmlns:w16cex="http://schemas.microsoft.com/office/word/2018/wordml/cex" xmlns:w16cid="http://schemas.microsoft.com/office/word/2016/wordml/cid" xmlns:w16="http://schemas.microsoft.com/office/word/2018/wordml" xmlns:w16du="http://schemas.microsoft.com/office/word/2023/wordml/word16du" xmlns:w16sdtdh="http://schemas.microsoft.com/office/word/2020/wordml/sdtdatahash" xmlns:w16sdtfl="http://schemas.microsoft.com/office/word/2024/wordml/sdtformatlock" xmlns:w16se="http://schemas.microsoft.com/office/word/2015/wordml/symex" mc:Ignorable="w14 w15 w16se w16cid w16 w16cex w16sdtdh w16sdtfl w16du">
   <w:docDefaults>
     <w:rPrDefault>
       <w:rPr>
@@ -9551,7 +9522,7 @@
       </w:pPr>
     </w:pPrDefault>
   </w:docDefaults>
-  <w:latentStyles w:defLockedState="0" w:defUIPriority="99" w:defSemiHidden="0" w:defUnhideWhenUsed="0" w:defQFormat="0" w:count="371">
+  <w:latentStyles w:defLockedState="0" w:defUIPriority="99" w:defSemiHidden="0" w:defUnhideWhenUsed="0" w:defQFormat="0" w:count="376">
     <w:lsdException w:name="Normal" w:uiPriority="0" w:qFormat="1"/>
     <w:lsdException w:name="heading 1" w:uiPriority="9" w:qFormat="1"/>
     <w:lsdException w:name="heading 2" w:semiHidden="1" w:uiPriority="9" w:unhideWhenUsed="1" w:qFormat="1"/>
@@ -9923,8 +9894,13 @@
     <w:lsdException w:name="List Table 5 Dark Accent 6" w:uiPriority="50"/>
     <w:lsdException w:name="List Table 6 Colorful Accent 6" w:uiPriority="51"/>
     <w:lsdException w:name="List Table 7 Colorful Accent 6" w:uiPriority="52"/>
+    <w:lsdException w:name="Mention" w:semiHidden="1" w:unhideWhenUsed="1"/>
+    <w:lsdException w:name="Smart Hyperlink" w:semiHidden="1" w:unhideWhenUsed="1"/>
+    <w:lsdException w:name="Hashtag" w:semiHidden="1" w:unhideWhenUsed="1"/>
+    <w:lsdException w:name="Unresolved Mention" w:semiHidden="1" w:unhideWhenUsed="1"/>
+    <w:lsdException w:name="Smart Link" w:semiHidden="1" w:unhideWhenUsed="1"/>
   </w:latentStyles>
-  <w:style w:type="paragraph" w:default="1" w:styleId="Standard">
+  <w:style w:type="paragraph" w:default="1" w:styleId="a">
     <w:name w:val="Normal"/>
     <w:qFormat/>
     <w:rsid w:val="00A479D0"/>
@@ -9941,12 +9917,12 @@
       <w:lang w:val="en-GB" w:eastAsia="de-DE"/>
     </w:rPr>
   </w:style>
-  <w:style w:type="paragraph" w:styleId="berschrift1">
+  <w:style w:type="paragraph" w:styleId="1">
     <w:name w:val="heading 1"/>
     <w:aliases w:val="Lesson Title"/>
-    <w:basedOn w:val="Standard"/>
-    <w:next w:val="Standard"/>
-    <w:link w:val="berschrift1Zchn"/>
+    <w:basedOn w:val="a"/>
+    <w:next w:val="a"/>
+    <w:link w:val="10"/>
     <w:uiPriority w:val="9"/>
     <w:qFormat/>
     <w:rsid w:val="003606FC"/>
@@ -9963,11 +9939,11 @@
       <w:szCs w:val="47"/>
     </w:rPr>
   </w:style>
-  <w:style w:type="paragraph" w:styleId="berschrift2">
+  <w:style w:type="paragraph" w:styleId="2">
     <w:name w:val="heading 2"/>
     <w:aliases w:val="Chapter Title"/>
-    <w:basedOn w:val="Standard"/>
-    <w:link w:val="berschrift2Zchn"/>
+    <w:basedOn w:val="a"/>
+    <w:link w:val="20"/>
     <w:uiPriority w:val="9"/>
     <w:qFormat/>
     <w:rsid w:val="00675985"/>
@@ -9986,12 +9962,12 @@
       <w:szCs w:val="36"/>
     </w:rPr>
   </w:style>
-  <w:style w:type="paragraph" w:styleId="berschrift3">
+  <w:style w:type="paragraph" w:styleId="3">
     <w:name w:val="heading 3"/>
     <w:aliases w:val="Subchapter"/>
-    <w:basedOn w:val="berschrift2"/>
-    <w:next w:val="Standard"/>
-    <w:link w:val="berschrift3Zchn"/>
+    <w:basedOn w:val="2"/>
+    <w:next w:val="a"/>
+    <w:link w:val="30"/>
     <w:uiPriority w:val="9"/>
     <w:unhideWhenUsed/>
     <w:qFormat/>
@@ -10007,11 +9983,11 @@
       <w:szCs w:val="32"/>
     </w:rPr>
   </w:style>
-  <w:style w:type="paragraph" w:styleId="berschrift4">
+  <w:style w:type="paragraph" w:styleId="4">
     <w:name w:val="heading 4"/>
-    <w:basedOn w:val="Standard"/>
-    <w:next w:val="Standard"/>
-    <w:link w:val="berschrift4Zchn"/>
+    <w:basedOn w:val="a"/>
+    <w:next w:val="a"/>
+    <w:link w:val="40"/>
     <w:uiPriority w:val="9"/>
     <w:unhideWhenUsed/>
     <w:rsid w:val="007D1E92"/>
@@ -10032,11 +10008,11 @@
       <w:color w:val="365F91" w:themeColor="accent1" w:themeShade="BF"/>
     </w:rPr>
   </w:style>
-  <w:style w:type="paragraph" w:styleId="berschrift5">
+  <w:style w:type="paragraph" w:styleId="5">
     <w:name w:val="heading 5"/>
-    <w:basedOn w:val="Standard"/>
-    <w:next w:val="Standard"/>
-    <w:link w:val="berschrift5Zchn"/>
+    <w:basedOn w:val="a"/>
+    <w:next w:val="a"/>
+    <w:link w:val="50"/>
     <w:uiPriority w:val="9"/>
     <w:semiHidden/>
     <w:unhideWhenUsed/>
@@ -10056,11 +10032,11 @@
       <w:color w:val="365F91" w:themeColor="accent1" w:themeShade="BF"/>
     </w:rPr>
   </w:style>
-  <w:style w:type="paragraph" w:styleId="berschrift6">
+  <w:style w:type="paragraph" w:styleId="6">
     <w:name w:val="heading 6"/>
-    <w:basedOn w:val="Standard"/>
-    <w:next w:val="Standard"/>
-    <w:link w:val="berschrift6Zchn"/>
+    <w:basedOn w:val="a"/>
+    <w:next w:val="a"/>
+    <w:link w:val="60"/>
     <w:uiPriority w:val="9"/>
     <w:semiHidden/>
     <w:unhideWhenUsed/>
@@ -10081,11 +10057,11 @@
       <w:color w:val="243F60" w:themeColor="accent1" w:themeShade="7F"/>
     </w:rPr>
   </w:style>
-  <w:style w:type="paragraph" w:styleId="berschrift7">
+  <w:style w:type="paragraph" w:styleId="7">
     <w:name w:val="heading 7"/>
-    <w:basedOn w:val="Standard"/>
-    <w:next w:val="Standard"/>
-    <w:link w:val="berschrift7Zchn"/>
+    <w:basedOn w:val="a"/>
+    <w:next w:val="a"/>
+    <w:link w:val="70"/>
     <w:uiPriority w:val="9"/>
     <w:semiHidden/>
     <w:unhideWhenUsed/>
@@ -10108,11 +10084,11 @@
       <w:color w:val="243F60" w:themeColor="accent1" w:themeShade="7F"/>
     </w:rPr>
   </w:style>
-  <w:style w:type="paragraph" w:styleId="berschrift8">
+  <w:style w:type="paragraph" w:styleId="8">
     <w:name w:val="heading 8"/>
-    <w:basedOn w:val="Standard"/>
-    <w:next w:val="Standard"/>
-    <w:link w:val="berschrift8Zchn"/>
+    <w:basedOn w:val="a"/>
+    <w:next w:val="a"/>
+    <w:link w:val="80"/>
     <w:uiPriority w:val="9"/>
     <w:semiHidden/>
     <w:unhideWhenUsed/>
@@ -10135,11 +10111,11 @@
       <w:szCs w:val="21"/>
     </w:rPr>
   </w:style>
-  <w:style w:type="paragraph" w:styleId="berschrift9">
+  <w:style w:type="paragraph" w:styleId="9">
     <w:name w:val="heading 9"/>
-    <w:basedOn w:val="Standard"/>
-    <w:next w:val="Standard"/>
-    <w:link w:val="berschrift9Zchn"/>
+    <w:basedOn w:val="a"/>
+    <w:next w:val="a"/>
+    <w:link w:val="90"/>
     <w:uiPriority w:val="9"/>
     <w:semiHidden/>
     <w:unhideWhenUsed/>
@@ -10164,13 +10140,13 @@
       <w:szCs w:val="21"/>
     </w:rPr>
   </w:style>
-  <w:style w:type="character" w:default="1" w:styleId="Absatz-Standardschriftart">
+  <w:style w:type="character" w:default="1" w:styleId="a0">
     <w:name w:val="Default Paragraph Font"/>
     <w:uiPriority w:val="1"/>
     <w:semiHidden/>
     <w:unhideWhenUsed/>
   </w:style>
-  <w:style w:type="table" w:default="1" w:styleId="NormaleTabelle">
+  <w:style w:type="table" w:default="1" w:styleId="a1">
     <w:name w:val="Normal Table"/>
     <w:uiPriority w:val="99"/>
     <w:semiHidden/>
@@ -10185,16 +10161,16 @@
       </w:tblCellMar>
     </w:tblPr>
   </w:style>
-  <w:style w:type="numbering" w:default="1" w:styleId="KeineListe">
+  <w:style w:type="numbering" w:default="1" w:styleId="a2">
     <w:name w:val="No List"/>
     <w:uiPriority w:val="99"/>
     <w:semiHidden/>
     <w:unhideWhenUsed/>
   </w:style>
-  <w:style w:type="paragraph" w:styleId="Sprechblasentext">
+  <w:style w:type="paragraph" w:styleId="a3">
     <w:name w:val="Balloon Text"/>
-    <w:basedOn w:val="Standard"/>
-    <w:link w:val="SprechblasentextZchn"/>
+    <w:basedOn w:val="a"/>
+    <w:link w:val="a4"/>
     <w:uiPriority w:val="99"/>
     <w:semiHidden/>
     <w:unhideWhenUsed/>
@@ -10204,10 +10180,10 @@
       <w:szCs w:val="18"/>
     </w:rPr>
   </w:style>
-  <w:style w:type="character" w:customStyle="1" w:styleId="SprechblasentextZchn">
-    <w:name w:val="Sprechblasentext Zchn"/>
-    <w:basedOn w:val="Absatz-Standardschriftart"/>
-    <w:link w:val="Sprechblasentext"/>
+  <w:style w:type="character" w:customStyle="1" w:styleId="a4">
+    <w:name w:val="批注框文本 字符"/>
+    <w:basedOn w:val="a0"/>
+    <w:link w:val="a3"/>
     <w:uiPriority w:val="99"/>
     <w:semiHidden/>
     <w:rsid w:val="00B358DE"/>
@@ -10216,9 +10192,9 @@
       <w:szCs w:val="18"/>
     </w:rPr>
   </w:style>
-  <w:style w:type="paragraph" w:styleId="Listenabsatz">
+  <w:style w:type="paragraph" w:styleId="a5">
     <w:name w:val="List Paragraph"/>
-    <w:basedOn w:val="Standard"/>
+    <w:basedOn w:val="a"/>
     <w:uiPriority w:val="34"/>
     <w:qFormat/>
     <w:rsid w:val="00715AC0"/>
@@ -10227,11 +10203,11 @@
       <w:contextualSpacing/>
     </w:pPr>
   </w:style>
-  <w:style w:type="character" w:customStyle="1" w:styleId="berschrift2Zchn">
-    <w:name w:val="Überschrift 2 Zchn"/>
-    <w:aliases w:val="Chapter Title Zchn"/>
-    <w:basedOn w:val="Absatz-Standardschriftart"/>
-    <w:link w:val="berschrift2"/>
+  <w:style w:type="character" w:customStyle="1" w:styleId="20">
+    <w:name w:val="标题 2 字符"/>
+    <w:aliases w:val="Chapter Title 字符"/>
+    <w:basedOn w:val="a0"/>
+    <w:link w:val="2"/>
     <w:uiPriority w:val="9"/>
     <w:rsid w:val="00675985"/>
     <w:rPr>
@@ -10245,19 +10221,19 @@
   </w:style>
   <w:style w:type="character" w:customStyle="1" w:styleId="ph">
     <w:name w:val="ph"/>
-    <w:basedOn w:val="Absatz-Standardschriftart"/>
+    <w:basedOn w:val="a0"/>
     <w:rsid w:val="006A797D"/>
   </w:style>
   <w:style w:type="character" w:customStyle="1" w:styleId="uicontrol">
     <w:name w:val="uicontrol"/>
-    <w:basedOn w:val="Absatz-Standardschriftart"/>
+    <w:basedOn w:val="a0"/>
     <w:rsid w:val="006A797D"/>
   </w:style>
-  <w:style w:type="character" w:customStyle="1" w:styleId="berschrift3Zchn">
-    <w:name w:val="Überschrift 3 Zchn"/>
-    <w:aliases w:val="Subchapter Zchn"/>
-    <w:basedOn w:val="Absatz-Standardschriftart"/>
-    <w:link w:val="berschrift3"/>
+  <w:style w:type="character" w:customStyle="1" w:styleId="30">
+    <w:name w:val="标题 3 字符"/>
+    <w:aliases w:val="Subchapter 字符"/>
+    <w:basedOn w:val="a0"/>
+    <w:link w:val="3"/>
     <w:uiPriority w:val="9"/>
     <w:rsid w:val="00733916"/>
     <w:rPr>
@@ -10287,9 +10263,9 @@
       <w:lang w:val="de-DE"/>
     </w:rPr>
   </w:style>
-  <w:style w:type="paragraph" w:styleId="StandardWeb">
+  <w:style w:type="paragraph" w:styleId="a6">
     <w:name w:val="Normal (Web)"/>
-    <w:basedOn w:val="Standard"/>
+    <w:basedOn w:val="a"/>
     <w:uiPriority w:val="99"/>
     <w:unhideWhenUsed/>
     <w:rsid w:val="00D0756E"/>
@@ -10297,9 +10273,9 @@
       <w:spacing w:before="100" w:beforeAutospacing="1" w:after="100" w:afterAutospacing="1"/>
     </w:pPr>
   </w:style>
-  <w:style w:type="character" w:styleId="Hyperlink">
+  <w:style w:type="character" w:styleId="a7">
     <w:name w:val="Hyperlink"/>
-    <w:basedOn w:val="Absatz-Standardschriftart"/>
+    <w:basedOn w:val="a0"/>
     <w:uiPriority w:val="99"/>
     <w:unhideWhenUsed/>
     <w:rsid w:val="00AC3F2B"/>
@@ -10308,11 +10284,11 @@
       <w:u w:val="single"/>
     </w:rPr>
   </w:style>
-  <w:style w:type="character" w:customStyle="1" w:styleId="berschrift1Zchn">
-    <w:name w:val="Überschrift 1 Zchn"/>
-    <w:aliases w:val="Lesson Title Zchn"/>
-    <w:basedOn w:val="Absatz-Standardschriftart"/>
-    <w:link w:val="berschrift1"/>
+  <w:style w:type="character" w:customStyle="1" w:styleId="10">
+    <w:name w:val="标题 1 字符"/>
+    <w:aliases w:val="Lesson Title 字符"/>
+    <w:basedOn w:val="a0"/>
+    <w:link w:val="1"/>
     <w:uiPriority w:val="9"/>
     <w:rsid w:val="003606FC"/>
     <w:rPr>
@@ -10324,7 +10300,7 @@
       <w:lang w:val="en-GB" w:eastAsia="de-DE"/>
     </w:rPr>
   </w:style>
-  <w:style w:type="character" w:styleId="SchwacheHervorhebung">
+  <w:style w:type="character" w:styleId="a8">
     <w:name w:val="Subtle Emphasis"/>
     <w:aliases w:val="Italic"/>
     <w:uiPriority w:val="19"/>
@@ -10334,7 +10310,7 @@
       <w:i/>
     </w:rPr>
   </w:style>
-  <w:style w:type="character" w:styleId="Hervorhebung">
+  <w:style w:type="character" w:styleId="a9">
     <w:name w:val="Emphasis"/>
     <w:aliases w:val="Bold"/>
     <w:uiPriority w:val="20"/>
@@ -10345,7 +10321,7 @@
       <w:lang w:eastAsia="en-US"/>
     </w:rPr>
   </w:style>
-  <w:style w:type="character" w:styleId="IntensiveHervorhebung">
+  <w:style w:type="character" w:styleId="aa">
     <w:name w:val="Intense Emphasis"/>
     <w:aliases w:val="Numbering"/>
     <w:uiPriority w:val="21"/>
@@ -10354,13 +10330,13 @@
   </w:style>
   <w:style w:type="character" w:customStyle="1" w:styleId="usertext">
     <w:name w:val="usertext"/>
-    <w:basedOn w:val="Absatz-Standardschriftart"/>
+    <w:basedOn w:val="a0"/>
     <w:rsid w:val="003F5363"/>
   </w:style>
-  <w:style w:type="character" w:customStyle="1" w:styleId="berschrift4Zchn">
-    <w:name w:val="Überschrift 4 Zchn"/>
-    <w:basedOn w:val="Absatz-Standardschriftart"/>
-    <w:link w:val="berschrift4"/>
+  <w:style w:type="character" w:customStyle="1" w:styleId="40">
+    <w:name w:val="标题 4 字符"/>
+    <w:basedOn w:val="a0"/>
+    <w:link w:val="4"/>
     <w:uiPriority w:val="9"/>
     <w:rsid w:val="007D1E92"/>
     <w:rPr>
@@ -10373,10 +10349,10 @@
       <w:lang w:val="en-GB" w:eastAsia="de-DE"/>
     </w:rPr>
   </w:style>
-  <w:style w:type="character" w:customStyle="1" w:styleId="berschrift5Zchn">
-    <w:name w:val="Überschrift 5 Zchn"/>
-    <w:basedOn w:val="Absatz-Standardschriftart"/>
-    <w:link w:val="berschrift5"/>
+  <w:style w:type="character" w:customStyle="1" w:styleId="50">
+    <w:name w:val="标题 5 字符"/>
+    <w:basedOn w:val="a0"/>
+    <w:link w:val="5"/>
     <w:uiPriority w:val="9"/>
     <w:semiHidden/>
     <w:rsid w:val="007D1E92"/>
@@ -10388,10 +10364,10 @@
       <w:lang w:val="en-GB" w:eastAsia="de-DE"/>
     </w:rPr>
   </w:style>
-  <w:style w:type="character" w:customStyle="1" w:styleId="berschrift6Zchn">
-    <w:name w:val="Überschrift 6 Zchn"/>
-    <w:basedOn w:val="Absatz-Standardschriftart"/>
-    <w:link w:val="berschrift6"/>
+  <w:style w:type="character" w:customStyle="1" w:styleId="60">
+    <w:name w:val="标题 6 字符"/>
+    <w:basedOn w:val="a0"/>
+    <w:link w:val="6"/>
     <w:uiPriority w:val="9"/>
     <w:semiHidden/>
     <w:rsid w:val="007D1E92"/>
@@ -10403,10 +10379,10 @@
       <w:lang w:val="en-GB" w:eastAsia="de-DE"/>
     </w:rPr>
   </w:style>
-  <w:style w:type="character" w:customStyle="1" w:styleId="berschrift7Zchn">
-    <w:name w:val="Überschrift 7 Zchn"/>
-    <w:basedOn w:val="Absatz-Standardschriftart"/>
-    <w:link w:val="berschrift7"/>
+  <w:style w:type="character" w:customStyle="1" w:styleId="70">
+    <w:name w:val="标题 7 字符"/>
+    <w:basedOn w:val="a0"/>
+    <w:link w:val="7"/>
     <w:uiPriority w:val="9"/>
     <w:semiHidden/>
     <w:rsid w:val="007D1E92"/>
@@ -10420,10 +10396,10 @@
       <w:lang w:val="en-GB" w:eastAsia="de-DE"/>
     </w:rPr>
   </w:style>
-  <w:style w:type="character" w:customStyle="1" w:styleId="berschrift8Zchn">
-    <w:name w:val="Überschrift 8 Zchn"/>
-    <w:basedOn w:val="Absatz-Standardschriftart"/>
-    <w:link w:val="berschrift8"/>
+  <w:style w:type="character" w:customStyle="1" w:styleId="80">
+    <w:name w:val="标题 8 字符"/>
+    <w:basedOn w:val="a0"/>
+    <w:link w:val="8"/>
     <w:uiPriority w:val="9"/>
     <w:semiHidden/>
     <w:rsid w:val="007D1E92"/>
@@ -10435,10 +10411,10 @@
       <w:lang w:val="en-GB" w:eastAsia="de-DE"/>
     </w:rPr>
   </w:style>
-  <w:style w:type="character" w:customStyle="1" w:styleId="berschrift9Zchn">
-    <w:name w:val="Überschrift 9 Zchn"/>
-    <w:basedOn w:val="Absatz-Standardschriftart"/>
-    <w:link w:val="berschrift9"/>
+  <w:style w:type="character" w:customStyle="1" w:styleId="90">
+    <w:name w:val="标题 9 字符"/>
+    <w:basedOn w:val="a0"/>
+    <w:link w:val="9"/>
     <w:uiPriority w:val="9"/>
     <w:semiHidden/>
     <w:rsid w:val="007D1E92"/>
@@ -10454,13 +10430,13 @@
   </w:style>
   <w:style w:type="character" w:customStyle="1" w:styleId="glossary">
     <w:name w:val="glossary"/>
-    <w:basedOn w:val="Absatz-Standardschriftart"/>
+    <w:basedOn w:val="a0"/>
     <w:rsid w:val="00A479D0"/>
   </w:style>
-  <w:style w:type="paragraph" w:styleId="Kopfzeile">
+  <w:style w:type="paragraph" w:styleId="ab">
     <w:name w:val="header"/>
-    <w:basedOn w:val="Standard"/>
-    <w:link w:val="KopfzeileZchn"/>
+    <w:basedOn w:val="a"/>
+    <w:link w:val="ac"/>
     <w:uiPriority w:val="99"/>
     <w:unhideWhenUsed/>
     <w:rsid w:val="009B5839"/>
@@ -10472,10 +10448,10 @@
       <w:spacing w:after="0" w:line="240" w:lineRule="auto"/>
     </w:pPr>
   </w:style>
-  <w:style w:type="character" w:customStyle="1" w:styleId="KopfzeileZchn">
-    <w:name w:val="Kopfzeile Zchn"/>
-    <w:basedOn w:val="Absatz-Standardschriftart"/>
-    <w:link w:val="Kopfzeile"/>
+  <w:style w:type="character" w:customStyle="1" w:styleId="ac">
+    <w:name w:val="页眉 字符"/>
+    <w:basedOn w:val="a0"/>
+    <w:link w:val="ab"/>
     <w:uiPriority w:val="99"/>
     <w:rsid w:val="009B5839"/>
     <w:rPr>
@@ -10485,10 +10461,10 @@
       <w:lang w:val="en-GB" w:eastAsia="de-DE"/>
     </w:rPr>
   </w:style>
-  <w:style w:type="paragraph" w:styleId="Fuzeile">
+  <w:style w:type="paragraph" w:styleId="ad">
     <w:name w:val="footer"/>
-    <w:basedOn w:val="Standard"/>
-    <w:link w:val="FuzeileZchn"/>
+    <w:basedOn w:val="a"/>
+    <w:link w:val="ae"/>
     <w:uiPriority w:val="99"/>
     <w:unhideWhenUsed/>
     <w:rsid w:val="009B5839"/>
@@ -10500,10 +10476,10 @@
       <w:spacing w:after="0" w:line="240" w:lineRule="auto"/>
     </w:pPr>
   </w:style>
-  <w:style w:type="character" w:customStyle="1" w:styleId="FuzeileZchn">
-    <w:name w:val="Fußzeile Zchn"/>
-    <w:basedOn w:val="Absatz-Standardschriftart"/>
-    <w:link w:val="Fuzeile"/>
+  <w:style w:type="character" w:customStyle="1" w:styleId="ae">
+    <w:name w:val="页脚 字符"/>
+    <w:basedOn w:val="a0"/>
+    <w:link w:val="ad"/>
     <w:uiPriority w:val="99"/>
     <w:rsid w:val="009B5839"/>
     <w:rPr>
@@ -10515,13 +10491,13 @@
   </w:style>
   <w:style w:type="character" w:customStyle="1" w:styleId="shortcut">
     <w:name w:val="shortcut"/>
-    <w:basedOn w:val="Absatz-Standardschriftart"/>
+    <w:basedOn w:val="a0"/>
     <w:rsid w:val="00DB593E"/>
   </w:style>
-  <w:style w:type="paragraph" w:styleId="Inhaltsverzeichnisberschrift">
+  <w:style w:type="paragraph" w:styleId="TOC">
     <w:name w:val="TOC Heading"/>
-    <w:basedOn w:val="berschrift1"/>
-    <w:next w:val="Standard"/>
+    <w:basedOn w:val="1"/>
+    <w:next w:val="a"/>
     <w:uiPriority w:val="39"/>
     <w:unhideWhenUsed/>
     <w:qFormat/>
@@ -10543,10 +10519,10 @@
       <w:lang w:val="de-DE"/>
     </w:rPr>
   </w:style>
-  <w:style w:type="paragraph" w:styleId="Verzeichnis1">
+  <w:style w:type="paragraph" w:styleId="TOC1">
     <w:name w:val="toc 1"/>
-    <w:basedOn w:val="Standard"/>
-    <w:next w:val="Standard"/>
+    <w:basedOn w:val="a"/>
+    <w:next w:val="a"/>
     <w:autoRedefine/>
     <w:uiPriority w:val="39"/>
     <w:unhideWhenUsed/>
@@ -10556,10 +10532,10 @@
       <w:ind w:left="0"/>
     </w:pPr>
   </w:style>
-  <w:style w:type="paragraph" w:styleId="Verzeichnis2">
+  <w:style w:type="paragraph" w:styleId="TOC2">
     <w:name w:val="toc 2"/>
-    <w:basedOn w:val="Standard"/>
-    <w:next w:val="Standard"/>
+    <w:basedOn w:val="a"/>
+    <w:next w:val="a"/>
     <w:autoRedefine/>
     <w:uiPriority w:val="39"/>
     <w:unhideWhenUsed/>
@@ -10569,10 +10545,10 @@
       <w:ind w:left="240"/>
     </w:pPr>
   </w:style>
-  <w:style w:type="paragraph" w:styleId="Verzeichnis3">
+  <w:style w:type="paragraph" w:styleId="TOC3">
     <w:name w:val="toc 3"/>
-    <w:basedOn w:val="Standard"/>
-    <w:next w:val="Standard"/>
+    <w:basedOn w:val="a"/>
+    <w:next w:val="a"/>
     <w:autoRedefine/>
     <w:uiPriority w:val="39"/>
     <w:unhideWhenUsed/>
@@ -10582,12 +10558,12 @@
       <w:ind w:left="480"/>
     </w:pPr>
   </w:style>
-  <w:style w:type="paragraph" w:styleId="Untertitel">
+  <w:style w:type="paragraph" w:styleId="af">
     <w:name w:val="Subtitle"/>
     <w:aliases w:val="Type in Text"/>
-    <w:basedOn w:val="Standard"/>
-    <w:next w:val="Standard"/>
-    <w:link w:val="UntertitelZchn"/>
+    <w:basedOn w:val="a"/>
+    <w:next w:val="a"/>
+    <w:link w:val="af0"/>
     <w:uiPriority w:val="11"/>
     <w:qFormat/>
     <w:rsid w:val="00827866"/>
@@ -10597,11 +10573,11 @@
       <w:lang w:eastAsia="en-US"/>
     </w:rPr>
   </w:style>
-  <w:style w:type="character" w:customStyle="1" w:styleId="UntertitelZchn">
-    <w:name w:val="Untertitel Zchn"/>
-    <w:aliases w:val="Type in Text Zchn"/>
-    <w:basedOn w:val="Absatz-Standardschriftart"/>
-    <w:link w:val="Untertitel"/>
+  <w:style w:type="character" w:customStyle="1" w:styleId="af0">
+    <w:name w:val="副标题 字符"/>
+    <w:aliases w:val="Type in Text 字符"/>
+    <w:basedOn w:val="a0"/>
+    <w:link w:val="af"/>
     <w:uiPriority w:val="11"/>
     <w:rsid w:val="00827866"/>
     <w:rPr>
@@ -10614,12 +10590,12 @@
   </w:style>
   <w:style w:type="character" w:customStyle="1" w:styleId="e24kjd">
     <w:name w:val="e24kjd"/>
-    <w:basedOn w:val="Absatz-Standardschriftart"/>
+    <w:basedOn w:val="a0"/>
     <w:rsid w:val="00C4007E"/>
   </w:style>
-  <w:style w:type="character" w:styleId="Kommentarzeichen">
+  <w:style w:type="character" w:styleId="af1">
     <w:name w:val="annotation reference"/>
-    <w:basedOn w:val="Absatz-Standardschriftart"/>
+    <w:basedOn w:val="a0"/>
     <w:uiPriority w:val="99"/>
     <w:semiHidden/>
     <w:unhideWhenUsed/>
@@ -10629,10 +10605,10 @@
       <w:szCs w:val="16"/>
     </w:rPr>
   </w:style>
-  <w:style w:type="paragraph" w:styleId="Kommentartext">
+  <w:style w:type="paragraph" w:styleId="af2">
     <w:name w:val="annotation text"/>
-    <w:basedOn w:val="Standard"/>
-    <w:link w:val="KommentartextZchn"/>
+    <w:basedOn w:val="a"/>
+    <w:link w:val="af3"/>
     <w:uiPriority w:val="99"/>
     <w:semiHidden/>
     <w:unhideWhenUsed/>
@@ -10645,10 +10621,10 @@
       <w:szCs w:val="20"/>
     </w:rPr>
   </w:style>
-  <w:style w:type="character" w:customStyle="1" w:styleId="KommentartextZchn">
-    <w:name w:val="Kommentartext Zchn"/>
-    <w:basedOn w:val="Absatz-Standardschriftart"/>
-    <w:link w:val="Kommentartext"/>
+  <w:style w:type="character" w:customStyle="1" w:styleId="af3">
+    <w:name w:val="批注文字 字符"/>
+    <w:basedOn w:val="a0"/>
+    <w:link w:val="af2"/>
     <w:uiPriority w:val="99"/>
     <w:semiHidden/>
     <w:rsid w:val="00541446"/>
@@ -10659,11 +10635,11 @@
       <w:lang w:val="en-GB" w:eastAsia="de-DE"/>
     </w:rPr>
   </w:style>
-  <w:style w:type="paragraph" w:styleId="Kommentarthema">
+  <w:style w:type="paragraph" w:styleId="af4">
     <w:name w:val="annotation subject"/>
-    <w:basedOn w:val="Kommentartext"/>
-    <w:next w:val="Kommentartext"/>
-    <w:link w:val="KommentarthemaZchn"/>
+    <w:basedOn w:val="af2"/>
+    <w:next w:val="af2"/>
+    <w:link w:val="af5"/>
     <w:uiPriority w:val="99"/>
     <w:semiHidden/>
     <w:unhideWhenUsed/>
@@ -10673,10 +10649,10 @@
       <w:bCs/>
     </w:rPr>
   </w:style>
-  <w:style w:type="character" w:customStyle="1" w:styleId="KommentarthemaZchn">
-    <w:name w:val="Kommentarthema Zchn"/>
-    <w:basedOn w:val="KommentartextZchn"/>
-    <w:link w:val="Kommentarthema"/>
+  <w:style w:type="character" w:customStyle="1" w:styleId="af5">
+    <w:name w:val="批注主题 字符"/>
+    <w:basedOn w:val="af3"/>
+    <w:link w:val="af4"/>
     <w:uiPriority w:val="99"/>
     <w:semiHidden/>
     <w:rsid w:val="00541446"/>

</xml_diff>